<commit_message>
Sua a.g + Sua ham subNode + Sua file bao cao
</commit_message>
<xml_diff>
--- a/BaoCaoProject1.docx
+++ b/BaoCaoProject1.docx
@@ -6281,16 +6281,16 @@
         <mc:AlternateContent>
           <mc:Choice Requires="wps">
             <w:drawing>
-              <wp:anchor distT="0" distB="0" distL="114300" distR="114300" simplePos="0" relativeHeight="251687936" behindDoc="0" locked="0" layoutInCell="1" allowOverlap="1" wp14:anchorId="6EC0A3AC" wp14:editId="7673E58A">
+              <wp:anchor distT="0" distB="0" distL="114300" distR="114300" simplePos="0" relativeHeight="251687936" behindDoc="0" locked="0" layoutInCell="1" allowOverlap="1" wp14:anchorId="6EC0A3AC" wp14:editId="034FCE15">
                 <wp:simplePos x="0" y="0"/>
                 <wp:positionH relativeFrom="column">
-                  <wp:posOffset>1943548</wp:posOffset>
+                  <wp:posOffset>1943100</wp:posOffset>
                 </wp:positionH>
                 <wp:positionV relativeFrom="paragraph">
-                  <wp:posOffset>8538</wp:posOffset>
+                  <wp:posOffset>8890</wp:posOffset>
                 </wp:positionV>
-                <wp:extent cx="2573020" cy="375285"/>
-                <wp:effectExtent l="0" t="0" r="17780" b="24765"/>
+                <wp:extent cx="3512820" cy="375285"/>
+                <wp:effectExtent l="0" t="0" r="11430" b="24765"/>
                 <wp:wrapSquare wrapText="bothSides"/>
                 <wp:docPr id="17" name="Text Box 17"/>
                 <wp:cNvGraphicFramePr/>
@@ -6301,7 +6301,7 @@
                       <wps:spPr>
                         <a:xfrm>
                           <a:off x="0" y="0"/>
-                          <a:ext cx="2573020" cy="375285"/>
+                          <a:ext cx="3512820" cy="375285"/>
                         </a:xfrm>
                         <a:prstGeom prst="rect">
                           <a:avLst/>
@@ -6369,6 +6369,7 @@
                               </w:rPr>
                               <w:t>:Node</w:t>
                             </w:r>
+                            <w:proofErr w:type="spellEnd"/>
                             <w:proofErr w:type="gramEnd"/>
                             <w:r>
                               <w:rPr>
@@ -6385,6 +6386,26 @@
                                 <w:color w:val="9CDCFE"/>
                                 <w:sz w:val="24"/>
                                 <w:szCs w:val="24"/>
+                                <w:lang w:val="vi-VN"/>
+                              </w:rPr>
+                              <w:t>goal:Node</w:t>
+                            </w:r>
+                            <w:r>
+                              <w:rPr>
+                                <w:rFonts w:ascii="Consolas" w:eastAsia="Times New Roman" w:hAnsi="Consolas" w:cs="Times New Roman"/>
+                                <w:color w:val="9CDCFE"/>
+                                <w:sz w:val="24"/>
+                                <w:szCs w:val="24"/>
+                              </w:rPr>
+                              <w:t>,</w:t>
+                            </w:r>
+                            <w:r>
+                              <w:rPr>
+                                <w:rFonts w:ascii="Consolas" w:eastAsia="Times New Roman" w:hAnsi="Consolas" w:cs="Times New Roman"/>
+                                <w:color w:val="9CDCFE"/>
+                                <w:sz w:val="24"/>
+                                <w:szCs w:val="24"/>
+                                <w:lang w:val="vi-VN"/>
                               </w:rPr>
                               <w:t>data</w:t>
                             </w:r>
@@ -6397,7 +6418,6 @@
                               </w:rPr>
                               <w:t>:list</w:t>
                             </w:r>
-                            <w:proofErr w:type="spellEnd"/>
                             <w:r>
                               <w:rPr>
                                 <w:rFonts w:ascii="Consolas" w:eastAsia="Times New Roman" w:hAnsi="Consolas" w:cs="Times New Roman"/>
@@ -6420,12 +6440,15 @@
                     </wps:wsp>
                   </a:graphicData>
                 </a:graphic>
+                <wp14:sizeRelH relativeFrom="margin">
+                  <wp14:pctWidth>0</wp14:pctWidth>
+                </wp14:sizeRelH>
               </wp:anchor>
             </w:drawing>
           </mc:Choice>
           <mc:Fallback>
             <w:pict>
-              <v:shape w14:anchorId="6EC0A3AC" id="Text Box 17" o:spid="_x0000_s1037" type="#_x0000_t202" style="position:absolute;margin-left:153.05pt;margin-top:.65pt;width:202.6pt;height:29.55pt;z-index:251687936;visibility:visible;mso-wrap-style:square;mso-wrap-distance-left:9pt;mso-wrap-distance-top:0;mso-wrap-distance-right:9pt;mso-wrap-distance-bottom:0;mso-position-horizontal:absolute;mso-position-horizontal-relative:text;mso-position-vertical:absolute;mso-position-vertical-relative:text;v-text-anchor:top" o:gfxdata="UEsDBBQABgAIAAAAIQC2gziS/gAAAOEBAAATAAAAW0NvbnRlbnRfVHlwZXNdLnhtbJSRQU7DMBBF&#10;90jcwfIWJU67QAgl6YK0S0CoHGBkTxKLZGx5TGhvj5O2G0SRWNoz/78nu9wcxkFMGNg6quQqL6RA&#10;0s5Y6ir5vt9lD1JwBDIwOMJKHpHlpr69KfdHjyxSmriSfYz+USnWPY7AufNIadK6MEJMx9ApD/oD&#10;OlTrorhX2lFEilmcO2RdNtjC5xDF9pCuTyYBB5bi6bQ4syoJ3g9WQ0ymaiLzg5KdCXlKLjvcW893&#10;SUOqXwnz5DrgnHtJTxOsQfEKIT7DmDSUCaxw7Rqn8787ZsmRM9e2VmPeBN4uqYvTtW7jvijg9N/y&#10;JsXecLq0q+WD6m8AAAD//wMAUEsDBBQABgAIAAAAIQA4/SH/1gAAAJQBAAALAAAAX3JlbHMvLnJl&#10;bHOkkMFqwzAMhu+DvYPRfXGawxijTi+j0GvpHsDYimMaW0Yy2fr2M4PBMnrbUb/Q94l/f/hMi1qR&#10;JVI2sOt6UJgd+ZiDgffL8ekFlFSbvV0oo4EbChzGx4f9GRdb25HMsYhqlCwG5lrLq9biZkxWOiqY&#10;22YiTra2kYMu1l1tQD30/bPm3wwYN0x18gb45AdQl1tp5j/sFB2T0FQ7R0nTNEV3j6o9feQzro1i&#10;OWA14Fm+Q8a1a8+Bvu/d/dMb2JY5uiPbhG/ktn4cqGU/er3pcvwCAAD//wMAUEsDBBQABgAIAAAA&#10;IQB8Aop0UAIAAK0EAAAOAAAAZHJzL2Uyb0RvYy54bWysVMFuGjEQvVfqP1i+l11IKCnKEhEiqkpR&#10;EimpcjZeL6zq9bi2YTf9+j57gZC0p6oXM555+zzzZobLq67RbKecr8kUfDjIOVNGUlmbdcG/Py0/&#10;XXDmgzCl0GRUwV+U51ezjx8uWztVI9qQLpVjIDF+2tqCb0Kw0yzzcqMa4QdklUGwIteIgKtbZ6UT&#10;LdgbnY3y/HPWkiutI6m8h/emD/JZ4q8qJcN9VXkVmC44cgvpdOlcxTObXYrp2gm7qeU+DfEPWTSi&#10;Nnj0SHUjgmBbV/9B1dTSkacqDCQ1GVVVLVWqAdUM83fVPG6EVakWiOPtUSb//2jl3e7BsbpE7yac&#10;GdGgR0+qC+yaOgYX9GmtnwL2aAEMHfzAHvwezlh2V7km/qIghjiUfjmqG9kknKPx5CwfISQRO5uM&#10;RxfjSJO9fm2dD18VNSwaBXfoXhJV7G596KEHSHzMk67LZa11urj1aqEd24nY6fw6X6bmgv0NTBvW&#10;Iv/RJM8T9ZtgJD9yrLSQP/YJnqBAqA2yjqr01UcrdKuuV/EozYrKFyjmqJ85b+WyBv+t8OFBOAwZ&#10;lMDihHsclSZkRXuLsw25X3/zRzx6jyhnLYa24P7nVjjFmf5mMBVfhufnccrT5Xw8iWq708jqNGK2&#10;zYKg1hAramUyIz7og1k5ap6xX/P4KkLCSLxd8HAwF6FfJeynVPN5AmGurQi35tHKSB17E3V96p6F&#10;s/vOBszEHR3GW0zfNbjHxi8NzbeBqjp1Pwrdq7rXHzuR5me/v3HpTu8J9fovM/sNAAD//wMAUEsD&#10;BBQABgAIAAAAIQAQe4Vv3AAAAAgBAAAPAAAAZHJzL2Rvd25yZXYueG1sTI/BTsMwDIbvSLxDZCRu&#10;LOk2dVNpOiEQIC4MMh7Aa0xb0Tilybby9mQnuNn6fv3+XG4m14sjjaHzrCGbKRDEtbcdNxo+do83&#10;axAhIlvsPZOGHwqwqS4vSiysP/E7HU1sRCrhUKCGNsahkDLULTkMMz8QJ/bpR4cxrWMj7YinVO56&#10;OVcqlw47ThdaHOi+pfrLHJwGr9avq+dgHt7MbjLLl6fvrZuj1tdX090tiEhT/AvDWT+pQ5Wc9v7A&#10;Nohew0LlWYomsACR+Co7D3sNuVqCrEr5/4HqFwAA//8DAFBLAQItABQABgAIAAAAIQC2gziS/gAA&#10;AOEBAAATAAAAAAAAAAAAAAAAAAAAAABbQ29udGVudF9UeXBlc10ueG1sUEsBAi0AFAAGAAgAAAAh&#10;ADj9If/WAAAAlAEAAAsAAAAAAAAAAAAAAAAALwEAAF9yZWxzLy5yZWxzUEsBAi0AFAAGAAgAAAAh&#10;AHwCinRQAgAArQQAAA4AAAAAAAAAAAAAAAAALgIAAGRycy9lMm9Eb2MueG1sUEsBAi0AFAAGAAgA&#10;AAAhABB7hW/cAAAACAEAAA8AAAAAAAAAAAAAAAAAqgQAAGRycy9kb3ducmV2LnhtbFBLBQYAAAAA&#10;BAAEAPMAAACzBQAAAAA=&#10;" fillcolor="#00b0f0" strokeweight="1pt">
+              <v:shape w14:anchorId="6EC0A3AC" id="Text Box 17" o:spid="_x0000_s1037" type="#_x0000_t202" style="position:absolute;margin-left:153pt;margin-top:.7pt;width:276.6pt;height:29.55pt;z-index:251687936;visibility:visible;mso-wrap-style:square;mso-width-percent:0;mso-wrap-distance-left:9pt;mso-wrap-distance-top:0;mso-wrap-distance-right:9pt;mso-wrap-distance-bottom:0;mso-position-horizontal:absolute;mso-position-horizontal-relative:text;mso-position-vertical:absolute;mso-position-vertical-relative:text;mso-width-percent:0;mso-width-relative:margin;v-text-anchor:top" o:gfxdata="UEsDBBQABgAIAAAAIQC2gziS/gAAAOEBAAATAAAAW0NvbnRlbnRfVHlwZXNdLnhtbJSRQU7DMBBF&#10;90jcwfIWJU67QAgl6YK0S0CoHGBkTxKLZGx5TGhvj5O2G0SRWNoz/78nu9wcxkFMGNg6quQqL6RA&#10;0s5Y6ir5vt9lD1JwBDIwOMJKHpHlpr69KfdHjyxSmriSfYz+USnWPY7AufNIadK6MEJMx9ApD/oD&#10;OlTrorhX2lFEilmcO2RdNtjC5xDF9pCuTyYBB5bi6bQ4syoJ3g9WQ0ymaiLzg5KdCXlKLjvcW893&#10;SUOqXwnz5DrgnHtJTxOsQfEKIT7DmDSUCaxw7Rqn8787ZsmRM9e2VmPeBN4uqYvTtW7jvijg9N/y&#10;JsXecLq0q+WD6m8AAAD//wMAUEsDBBQABgAIAAAAIQA4/SH/1gAAAJQBAAALAAAAX3JlbHMvLnJl&#10;bHOkkMFqwzAMhu+DvYPRfXGawxijTi+j0GvpHsDYimMaW0Yy2fr2M4PBMnrbUb/Q94l/f/hMi1qR&#10;JVI2sOt6UJgd+ZiDgffL8ekFlFSbvV0oo4EbChzGx4f9GRdb25HMsYhqlCwG5lrLq9biZkxWOiqY&#10;22YiTra2kYMu1l1tQD30/bPm3wwYN0x18gb45AdQl1tp5j/sFB2T0FQ7R0nTNEV3j6o9feQzro1i&#10;OWA14Fm+Q8a1a8+Bvu/d/dMb2JY5uiPbhG/ktn4cqGU/er3pcvwCAAD//wMAUEsDBBQABgAIAAAA&#10;IQBOVaY6UQIAAK0EAAAOAAAAZHJzL2Uyb0RvYy54bWysVMFuGjEQvVfqP1i+N7sQKCnKEhEiqkpR&#10;EimpcjZeL6zq9bi2YTf9+j57gZC0p6oXM555+zzzZobLq67RbKecr8kUfHCWc6aMpLI264J/f1p+&#10;uuDMB2FKocmogr8oz69mHz9ctnaqhrQhXSrHQGL8tLUF34Rgp1nm5UY1wp+RVQbBilwjAq5unZVO&#10;tGBvdDbM889ZS660jqTyHt6bPshnib+qlAz3VeVVYLrgyC2k06VzFc9sdimmayfsppb7NMQ/ZNGI&#10;2uDRI9WNCIJtXf0HVVNLR56qcCapyaiqaqlSDahmkL+r5nEjrEq1QBxvjzL5/0cr73YPjtUlejfh&#10;zIgGPXpSXWDX1DG4oE9r/RSwRwtg6OAH9uD3cMayu8o18RcFMcSh9MtR3cgm4TwfD4YXQ4QkYueT&#10;8fBiHGmy16+t8+GrooZFo+AO3Uuiit2tDz30AImPedJ1uay1The3Xi20YzsRO51f58vUXLC/gWnD&#10;WuQ/nOR5on4TjORHjpUW8sc+wRMUCLVB1lGVvvpohW7V9SoepVlR+QLFHPUz561c1uC/FT48CIch&#10;gxJYnHCPo9KErGhvcbYh9+tv/ohH7xHlrMXQFtz/3AqnONPfDKbiy2A0ilOeLqPxJKrtTiOr04jZ&#10;NguCWgOsqJXJjPigD2blqHnGfs3jqwgJI/F2wcPBXIR+lbCfUs3nCYS5tiLcmkcrI3XsTdT1qXsW&#10;zu47GzATd3QYbzF91+AeG780NN8GqurU/Sh0r+pef+xEmp/9/salO70n1Ou/zOw3AAAA//8DAFBL&#10;AwQUAAYACAAAACEAmwjdGt0AAAAIAQAADwAAAGRycy9kb3ducmV2LnhtbEyPy07DMBBF90j8gzVI&#10;7KhNaEMIcSoEAsSGh8sHTOMhiYjHIXbb8PeYFSxHZ3TvudV6doPY0xR6zxrOFwoEceNtz62G9839&#10;WQEiRGSLg2fS8E0B1vXxUYWl9Qd+o72JrUghHErU0MU4llKGpiOHYeFH4sQ+/OQwpnNqpZ3wkMLd&#10;IDOlcumw59TQ4Ui3HTWfZuc0eFU8Xz4Gc/dqNrNZPj18vbgMtT49mW+uQUSa498z/OondaiT09bv&#10;2AYxaLhQedoSE1iCSLxYXWUgthpytQJZV/L/gPoHAAD//wMAUEsBAi0AFAAGAAgAAAAhALaDOJL+&#10;AAAA4QEAABMAAAAAAAAAAAAAAAAAAAAAAFtDb250ZW50X1R5cGVzXS54bWxQSwECLQAUAAYACAAA&#10;ACEAOP0h/9YAAACUAQAACwAAAAAAAAAAAAAAAAAvAQAAX3JlbHMvLnJlbHNQSwECLQAUAAYACAAA&#10;ACEATlWmOlECAACtBAAADgAAAAAAAAAAAAAAAAAuAgAAZHJzL2Uyb0RvYy54bWxQSwECLQAUAAYA&#10;CAAAACEAmwjdGt0AAAAIAQAADwAAAAAAAAAAAAAAAACrBAAAZHJzL2Rvd25yZXYueG1sUEsFBgAA&#10;AAAEAAQA8wAAALUFAAAAAA==&#10;" fillcolor="#00b0f0" strokeweight="1pt">
                 <v:textbox>
                   <w:txbxContent>
                     <w:p>
@@ -6480,6 +6503,7 @@
                         </w:rPr>
                         <w:t>:Node</w:t>
                       </w:r>
+                      <w:proofErr w:type="spellEnd"/>
                       <w:proofErr w:type="gramEnd"/>
                       <w:r>
                         <w:rPr>
@@ -6496,6 +6520,26 @@
                           <w:color w:val="9CDCFE"/>
                           <w:sz w:val="24"/>
                           <w:szCs w:val="24"/>
+                          <w:lang w:val="vi-VN"/>
+                        </w:rPr>
+                        <w:t>goal:Node</w:t>
+                      </w:r>
+                      <w:r>
+                        <w:rPr>
+                          <w:rFonts w:ascii="Consolas" w:eastAsia="Times New Roman" w:hAnsi="Consolas" w:cs="Times New Roman"/>
+                          <w:color w:val="9CDCFE"/>
+                          <w:sz w:val="24"/>
+                          <w:szCs w:val="24"/>
+                        </w:rPr>
+                        <w:t>,</w:t>
+                      </w:r>
+                      <w:r>
+                        <w:rPr>
+                          <w:rFonts w:ascii="Consolas" w:eastAsia="Times New Roman" w:hAnsi="Consolas" w:cs="Times New Roman"/>
+                          <w:color w:val="9CDCFE"/>
+                          <w:sz w:val="24"/>
+                          <w:szCs w:val="24"/>
+                          <w:lang w:val="vi-VN"/>
                         </w:rPr>
                         <w:t>data</w:t>
                       </w:r>
@@ -6508,7 +6552,6 @@
                         </w:rPr>
                         <w:t>:list</w:t>
                       </w:r>
-                      <w:proofErr w:type="spellEnd"/>
                       <w:r>
                         <w:rPr>
                           <w:rFonts w:ascii="Consolas" w:eastAsia="Times New Roman" w:hAnsi="Consolas" w:cs="Times New Roman"/>
@@ -6811,6 +6854,16 @@
                 <w:szCs w:val="24"/>
                 <w:lang w:val="vi-VN"/>
               </w:rPr>
+              <w:t>goal,</w:t>
+            </w:r>
+            <w:r>
+              <w:rPr>
+                <w:rFonts w:ascii="Cambria Math" w:eastAsia="Times New Roman" w:hAnsi="Cambria Math" w:cs="Times New Roman"/>
+                <w:color w:val="9CDCFE"/>
+                <w:sz w:val="24"/>
+                <w:szCs w:val="24"/>
+                <w:lang w:val="vi-VN"/>
+              </w:rPr>
               <w:t>data</w:t>
             </w:r>
             <w:r>
@@ -7998,7 +8051,7 @@
                 <w:szCs w:val="24"/>
                 <w:lang w:val="vi-VN"/>
               </w:rPr>
-              <w:t>closedNode</w:t>
+              <w:t>data</w:t>
             </w:r>
             <w:r>
               <w:rPr>
@@ -8008,17 +8061,17 @@
                 <w:szCs w:val="24"/>
                 <w:lang w:val="vi-VN"/>
               </w:rPr>
-              <w:t>,</w:t>
+              <w:t>:</w:t>
             </w:r>
             <w:r>
               <w:rPr>
                 <w:rFonts w:ascii="Consolas" w:eastAsia="Times New Roman" w:hAnsi="Consolas" w:cs="Times New Roman"/>
-                <w:color w:val="9CDCFE"/>
+                <w:color w:val="4EC9B0"/>
                 <w:sz w:val="24"/>
                 <w:szCs w:val="24"/>
                 <w:lang w:val="vi-VN"/>
               </w:rPr>
-              <w:t>data</w:t>
+              <w:t>list</w:t>
             </w:r>
             <w:r>
               <w:rPr>
@@ -8028,26 +8081,6 @@
                 <w:szCs w:val="24"/>
                 <w:lang w:val="vi-VN"/>
               </w:rPr>
-              <w:t>:</w:t>
-            </w:r>
-            <w:r>
-              <w:rPr>
-                <w:rFonts w:ascii="Consolas" w:eastAsia="Times New Roman" w:hAnsi="Consolas" w:cs="Times New Roman"/>
-                <w:color w:val="4EC9B0"/>
-                <w:sz w:val="24"/>
-                <w:szCs w:val="24"/>
-                <w:lang w:val="vi-VN"/>
-              </w:rPr>
-              <w:t>list</w:t>
-            </w:r>
-            <w:r>
-              <w:rPr>
-                <w:rFonts w:ascii="Consolas" w:eastAsia="Times New Roman" w:hAnsi="Consolas" w:cs="Times New Roman"/>
-                <w:color w:val="D4D4D4"/>
-                <w:sz w:val="24"/>
-                <w:szCs w:val="24"/>
-                <w:lang w:val="vi-VN"/>
-              </w:rPr>
               <w:t>)</w:t>
             </w:r>
           </w:p>
@@ -8065,10 +8098,28 @@
                 <w:szCs w:val="26"/>
                 <w:lang w:val="vi-VN"/>
               </w:rPr>
-              <w:t>Hàm mở rộng các node có thể đến được bằng node self. Khi mở rộng có tính heuristic đến goal, xét node đã duyệt hay chưa bằng danh sách node đã mở (closeNode) và node đó có phải chướng ngại vật bằng mảng các node (data)</w:t>
-            </w:r>
-          </w:p>
-        </w:tc>
+              <w:t>Hàm mở rộng các node có thể đến được bằng node self. Khi mở rộng có tính heuristic đến goal</w:t>
+            </w:r>
+            <w:r>
+              <w:rPr>
+                <w:sz w:val="26"/>
+                <w:szCs w:val="26"/>
+                <w:lang w:val="vi-VN"/>
+              </w:rPr>
+              <w:t xml:space="preserve"> </w:t>
+            </w:r>
+            <w:r>
+              <w:rPr>
+                <w:sz w:val="26"/>
+                <w:szCs w:val="26"/>
+                <w:lang w:val="vi-VN"/>
+              </w:rPr>
+              <w:t>và node đó có phải chướng ngại vật bằng mảng các node (data)</w:t>
+            </w:r>
+          </w:p>
+        </w:tc>
+        <w:bookmarkStart w:id="7" w:name="_GoBack"/>
+        <w:bookmarkEnd w:id="7"/>
       </w:tr>
       <w:tr>
         <w:tc>
@@ -8445,7 +8496,7 @@
           <w:lang w:val="vi-VN"/>
         </w:rPr>
       </w:pPr>
-      <w:bookmarkStart w:id="7" w:name="_Toc526850855"/>
+      <w:bookmarkStart w:id="8" w:name="_Toc526850855"/>
       <w:r>
         <w:rPr>
           <w:rFonts w:ascii="Cambria Math" w:hAnsi="Cambria Math"/>
@@ -8455,7 +8506,7 @@
         <w:lastRenderedPageBreak/>
         <w:t>MÔ TẢ THUẬT TOÁN</w:t>
       </w:r>
-      <w:bookmarkEnd w:id="7"/>
+      <w:bookmarkEnd w:id="8"/>
     </w:p>
     <w:p>
       <w:pPr>
@@ -10475,6 +10526,7 @@
           <w:color w:val="D4D4D4"/>
           <w:sz w:val="24"/>
           <w:szCs w:val="24"/>
+          <w:lang w:val="fr-FR"/>
         </w:rPr>
       </w:pPr>
       <w:r>
@@ -10493,6 +10545,7 @@
           <w:color w:val="D4D4D4"/>
           <w:sz w:val="24"/>
           <w:szCs w:val="24"/>
+          <w:lang w:val="fr-FR"/>
         </w:rPr>
         <w:t>}</w:t>
       </w:r>
@@ -10506,6 +10559,7 @@
           <w:color w:val="D4D4D4"/>
           <w:sz w:val="24"/>
           <w:szCs w:val="24"/>
+          <w:lang w:val="fr-FR"/>
         </w:rPr>
       </w:pPr>
       <w:r>
@@ -10514,27 +10568,30 @@
           <w:color w:val="D4D4D4"/>
           <w:sz w:val="24"/>
           <w:szCs w:val="24"/>
+          <w:lang w:val="fr-FR"/>
         </w:rPr>
         <w:lastRenderedPageBreak/>
         <w:t xml:space="preserve">    </w:t>
       </w:r>
-      <w:proofErr w:type="spellStart"/>
-      <w:r>
-        <w:rPr>
-          <w:rFonts w:ascii="Consolas" w:eastAsia="Times New Roman" w:hAnsi="Consolas" w:cs="Times New Roman"/>
-          <w:color w:val="D4D4D4"/>
-          <w:sz w:val="24"/>
-          <w:szCs w:val="24"/>
+      <w:proofErr w:type="gramStart"/>
+      <w:r>
+        <w:rPr>
+          <w:rFonts w:ascii="Consolas" w:eastAsia="Times New Roman" w:hAnsi="Consolas" w:cs="Times New Roman"/>
+          <w:color w:val="D4D4D4"/>
+          <w:sz w:val="24"/>
+          <w:szCs w:val="24"/>
+          <w:lang w:val="fr-FR"/>
         </w:rPr>
         <w:t>i</w:t>
       </w:r>
-      <w:proofErr w:type="spellEnd"/>
-      <w:r>
-        <w:rPr>
-          <w:rFonts w:ascii="Consolas" w:eastAsia="Times New Roman" w:hAnsi="Consolas" w:cs="Times New Roman"/>
-          <w:color w:val="D4D4D4"/>
-          <w:sz w:val="24"/>
-          <w:szCs w:val="24"/>
+      <w:proofErr w:type="gramEnd"/>
+      <w:r>
+        <w:rPr>
+          <w:rFonts w:ascii="Consolas" w:eastAsia="Times New Roman" w:hAnsi="Consolas" w:cs="Times New Roman"/>
+          <w:color w:val="D4D4D4"/>
+          <w:sz w:val="24"/>
+          <w:szCs w:val="24"/>
+          <w:lang w:val="fr-FR"/>
         </w:rPr>
         <w:t xml:space="preserve"> += 1;</w:t>
       </w:r>
@@ -10548,6 +10605,7 @@
           <w:color w:val="D4D4D4"/>
           <w:sz w:val="24"/>
           <w:szCs w:val="24"/>
+          <w:lang w:val="fr-FR"/>
         </w:rPr>
       </w:pPr>
       <w:r>
@@ -10556,6 +10614,7 @@
           <w:color w:val="D4D4D4"/>
           <w:sz w:val="24"/>
           <w:szCs w:val="24"/>
+          <w:lang w:val="fr-FR"/>
         </w:rPr>
         <w:t xml:space="preserve">  }</w:t>
       </w:r>
@@ -10569,6 +10628,7 @@
           <w:color w:val="D4D4D4"/>
           <w:sz w:val="24"/>
           <w:szCs w:val="24"/>
+          <w:lang w:val="fr-FR"/>
         </w:rPr>
       </w:pPr>
       <w:r>
@@ -10577,6 +10637,7 @@
           <w:color w:val="D4D4D4"/>
           <w:sz w:val="24"/>
           <w:szCs w:val="24"/>
+          <w:lang w:val="fr-FR"/>
         </w:rPr>
         <w:t>}</w:t>
       </w:r>
@@ -10623,27 +10684,10 @@
           <w:color w:val="D4D4D4"/>
           <w:sz w:val="24"/>
           <w:szCs w:val="24"/>
+          <w:lang w:val="fr-FR"/>
         </w:rPr>
       </w:pPr>
-      <w:r>
-        <w:rPr>
-          <w:rFonts w:ascii="Consolas" w:eastAsia="Times New Roman" w:hAnsi="Consolas" w:cs="Times New Roman"/>
-          <w:color w:val="D4D4D4"/>
-          <w:sz w:val="24"/>
-          <w:szCs w:val="24"/>
-        </w:rPr>
-        <w:t xml:space="preserve">function </w:t>
-      </w:r>
       <w:proofErr w:type="spellStart"/>
-      <w:r>
-        <w:rPr>
-          <w:rFonts w:ascii="Consolas" w:eastAsia="Times New Roman" w:hAnsi="Consolas" w:cs="Times New Roman"/>
-          <w:color w:val="D4D4D4"/>
-          <w:sz w:val="24"/>
-          <w:szCs w:val="24"/>
-        </w:rPr>
-        <w:t>Lời_</w:t>
-      </w:r>
       <w:proofErr w:type="gramStart"/>
       <w:r>
         <w:rPr>
@@ -10651,19 +10695,11 @@
           <w:color w:val="D4D4D4"/>
           <w:sz w:val="24"/>
           <w:szCs w:val="24"/>
-        </w:rPr>
-        <w:t>Giải</w:t>
+          <w:lang w:val="fr-FR"/>
+        </w:rPr>
+        <w:t>function</w:t>
       </w:r>
       <w:proofErr w:type="spellEnd"/>
-      <w:r>
-        <w:rPr>
-          <w:rFonts w:ascii="Consolas" w:eastAsia="Times New Roman" w:hAnsi="Consolas" w:cs="Times New Roman"/>
-          <w:color w:val="D4D4D4"/>
-          <w:sz w:val="24"/>
-          <w:szCs w:val="24"/>
-        </w:rPr>
-        <w:t>(</w:t>
-      </w:r>
       <w:proofErr w:type="gramEnd"/>
       <w:r>
         <w:rPr>
@@ -10671,8 +10707,31 @@
           <w:color w:val="D4D4D4"/>
           <w:sz w:val="24"/>
           <w:szCs w:val="24"/>
-        </w:rPr>
-        <w:t>Goal){</w:t>
+          <w:lang w:val="fr-FR"/>
+        </w:rPr>
+        <w:t xml:space="preserve"> </w:t>
+      </w:r>
+      <w:proofErr w:type="spellStart"/>
+      <w:r>
+        <w:rPr>
+          <w:rFonts w:ascii="Consolas" w:eastAsia="Times New Roman" w:hAnsi="Consolas" w:cs="Times New Roman"/>
+          <w:color w:val="D4D4D4"/>
+          <w:sz w:val="24"/>
+          <w:szCs w:val="24"/>
+          <w:lang w:val="fr-FR"/>
+        </w:rPr>
+        <w:t>Lời_Giải</w:t>
+      </w:r>
+      <w:proofErr w:type="spellEnd"/>
+      <w:r>
+        <w:rPr>
+          <w:rFonts w:ascii="Consolas" w:eastAsia="Times New Roman" w:hAnsi="Consolas" w:cs="Times New Roman"/>
+          <w:color w:val="D4D4D4"/>
+          <w:sz w:val="24"/>
+          <w:szCs w:val="24"/>
+          <w:lang w:val="fr-FR"/>
+        </w:rPr>
+        <w:t>(Goal){</w:t>
       </w:r>
     </w:p>
     <w:p>
@@ -10684,6 +10743,7 @@
           <w:color w:val="D4D4D4"/>
           <w:sz w:val="24"/>
           <w:szCs w:val="24"/>
+          <w:lang w:val="fr-FR"/>
         </w:rPr>
       </w:pPr>
       <w:r>
@@ -10692,9 +10752,22 @@
           <w:color w:val="D4D4D4"/>
           <w:sz w:val="24"/>
           <w:szCs w:val="24"/>
-        </w:rPr>
-        <w:t xml:space="preserve">  Node temp = Goal;</w:t>
-      </w:r>
+          <w:lang w:val="fr-FR"/>
+        </w:rPr>
+        <w:t xml:space="preserve">  Node temp = </w:t>
+      </w:r>
+      <w:proofErr w:type="gramStart"/>
+      <w:r>
+        <w:rPr>
+          <w:rFonts w:ascii="Consolas" w:eastAsia="Times New Roman" w:hAnsi="Consolas" w:cs="Times New Roman"/>
+          <w:color w:val="D4D4D4"/>
+          <w:sz w:val="24"/>
+          <w:szCs w:val="24"/>
+          <w:lang w:val="fr-FR"/>
+        </w:rPr>
+        <w:t>Goal;</w:t>
+      </w:r>
+      <w:proofErr w:type="gramEnd"/>
     </w:p>
     <w:p>
       <w:pPr>
@@ -10713,6 +10786,7 @@
           <w:color w:val="D4D4D4"/>
           <w:sz w:val="24"/>
           <w:szCs w:val="24"/>
+          <w:lang w:val="fr-FR"/>
         </w:rPr>
         <w:t xml:space="preserve">  </w:t>
       </w:r>
@@ -11120,7 +11194,7 @@
           <w:lang w:val="vi-VN"/>
         </w:rPr>
       </w:pPr>
-      <w:bookmarkStart w:id="8" w:name="_Toc526850856"/>
+      <w:bookmarkStart w:id="9" w:name="_Toc526850856"/>
       <w:r>
         <w:rPr>
           <w:rFonts w:ascii="Cambria Math" w:hAnsi="Cambria Math"/>
@@ -11129,7 +11203,7 @@
         </w:rPr>
         <w:t>CÁC BỘ TEST</w:t>
       </w:r>
-      <w:bookmarkEnd w:id="8"/>
+      <w:bookmarkEnd w:id="9"/>
     </w:p>
     <w:p>
       <w:pPr>
@@ -15672,7 +15746,7 @@
           <w:lang w:val="vi-VN"/>
         </w:rPr>
       </w:pPr>
-      <w:bookmarkStart w:id="9" w:name="_Toc526850857"/>
+      <w:bookmarkStart w:id="10" w:name="_Toc526850857"/>
       <w:r>
         <w:rPr>
           <w:rFonts w:ascii="Cambria Math" w:hAnsi="Cambria Math"/>
@@ -15681,7 +15755,7 @@
         </w:rPr>
         <w:t>MỨC ĐỘ HOÀN THÀNH VÀ ĐÁNH GIÁ</w:t>
       </w:r>
-      <w:bookmarkEnd w:id="9"/>
+      <w:bookmarkEnd w:id="10"/>
     </w:p>
     <w:tbl>
       <w:tblPr>
@@ -16484,8 +16558,6 @@
           <w:lang w:val="vi-VN"/>
         </w:rPr>
       </w:pPr>
-      <w:bookmarkStart w:id="10" w:name="_GoBack"/>
-      <w:bookmarkEnd w:id="10"/>
     </w:p>
     <w:sectPr>
       <w:pgSz w:w="12240" w:h="15840" w:code="1"/>
@@ -17953,7 +18025,7 @@
 </file>
 
 <file path=customXml/itemProps1.xml><?xml version="1.0" encoding="utf-8"?>
-<ds:datastoreItem xmlns:ds="http://schemas.openxmlformats.org/officeDocument/2006/customXml" ds:itemID="{38A1EB4F-594E-4FBD-B2B7-756710227ECB}">
+<ds:datastoreItem xmlns:ds="http://schemas.openxmlformats.org/officeDocument/2006/customXml" ds:itemID="{3C7DB718-BD9B-45A7-83AC-5041BBD698E0}">
   <ds:schemaRefs>
     <ds:schemaRef ds:uri="http://schemas.openxmlformats.org/officeDocument/2006/bibliography"/>
   </ds:schemaRefs>

</xml_diff>

<commit_message>
Build lai file exe + them ket qua vao file bao cao
</commit_message>
<xml_diff>
--- a/BaoCaoProject1.docx
+++ b/BaoCaoProject1.docx
@@ -8118,8 +8118,6 @@
             </w:r>
           </w:p>
         </w:tc>
-        <w:bookmarkStart w:id="7" w:name="_GoBack"/>
-        <w:bookmarkEnd w:id="7"/>
       </w:tr>
       <w:tr>
         <w:tc>
@@ -8496,7 +8494,7 @@
           <w:lang w:val="vi-VN"/>
         </w:rPr>
       </w:pPr>
-      <w:bookmarkStart w:id="8" w:name="_Toc526850855"/>
+      <w:bookmarkStart w:id="7" w:name="_Toc526850855"/>
       <w:r>
         <w:rPr>
           <w:rFonts w:ascii="Cambria Math" w:hAnsi="Cambria Math"/>
@@ -8506,7 +8504,7 @@
         <w:lastRenderedPageBreak/>
         <w:t>MÔ TẢ THUẬT TOÁN</w:t>
       </w:r>
-      <w:bookmarkEnd w:id="8"/>
+      <w:bookmarkEnd w:id="7"/>
     </w:p>
     <w:p>
       <w:pPr>
@@ -10684,10 +10682,27 @@
           <w:color w:val="D4D4D4"/>
           <w:sz w:val="24"/>
           <w:szCs w:val="24"/>
-          <w:lang w:val="fr-FR"/>
         </w:rPr>
       </w:pPr>
+      <w:r>
+        <w:rPr>
+          <w:rFonts w:ascii="Consolas" w:eastAsia="Times New Roman" w:hAnsi="Consolas" w:cs="Times New Roman"/>
+          <w:color w:val="D4D4D4"/>
+          <w:sz w:val="24"/>
+          <w:szCs w:val="24"/>
+        </w:rPr>
+        <w:t xml:space="preserve">function </w:t>
+      </w:r>
       <w:proofErr w:type="spellStart"/>
+      <w:r>
+        <w:rPr>
+          <w:rFonts w:ascii="Consolas" w:eastAsia="Times New Roman" w:hAnsi="Consolas" w:cs="Times New Roman"/>
+          <w:color w:val="D4D4D4"/>
+          <w:sz w:val="24"/>
+          <w:szCs w:val="24"/>
+        </w:rPr>
+        <w:t>Lời_</w:t>
+      </w:r>
       <w:proofErr w:type="gramStart"/>
       <w:r>
         <w:rPr>
@@ -10695,11 +10710,19 @@
           <w:color w:val="D4D4D4"/>
           <w:sz w:val="24"/>
           <w:szCs w:val="24"/>
-          <w:lang w:val="fr-FR"/>
-        </w:rPr>
-        <w:t>function</w:t>
+        </w:rPr>
+        <w:t>Giải</w:t>
       </w:r>
       <w:proofErr w:type="spellEnd"/>
+      <w:r>
+        <w:rPr>
+          <w:rFonts w:ascii="Consolas" w:eastAsia="Times New Roman" w:hAnsi="Consolas" w:cs="Times New Roman"/>
+          <w:color w:val="D4D4D4"/>
+          <w:sz w:val="24"/>
+          <w:szCs w:val="24"/>
+        </w:rPr>
+        <w:t>(</w:t>
+      </w:r>
       <w:proofErr w:type="gramEnd"/>
       <w:r>
         <w:rPr>
@@ -10707,31 +10730,8 @@
           <w:color w:val="D4D4D4"/>
           <w:sz w:val="24"/>
           <w:szCs w:val="24"/>
-          <w:lang w:val="fr-FR"/>
-        </w:rPr>
-        <w:t xml:space="preserve"> </w:t>
-      </w:r>
-      <w:proofErr w:type="spellStart"/>
-      <w:r>
-        <w:rPr>
-          <w:rFonts w:ascii="Consolas" w:eastAsia="Times New Roman" w:hAnsi="Consolas" w:cs="Times New Roman"/>
-          <w:color w:val="D4D4D4"/>
-          <w:sz w:val="24"/>
-          <w:szCs w:val="24"/>
-          <w:lang w:val="fr-FR"/>
-        </w:rPr>
-        <w:t>Lời_Giải</w:t>
-      </w:r>
-      <w:proofErr w:type="spellEnd"/>
-      <w:r>
-        <w:rPr>
-          <w:rFonts w:ascii="Consolas" w:eastAsia="Times New Roman" w:hAnsi="Consolas" w:cs="Times New Roman"/>
-          <w:color w:val="D4D4D4"/>
-          <w:sz w:val="24"/>
-          <w:szCs w:val="24"/>
-          <w:lang w:val="fr-FR"/>
-        </w:rPr>
-        <w:t>(Goal){</w:t>
+        </w:rPr>
+        <w:t>Goal){</w:t>
       </w:r>
     </w:p>
     <w:p>
@@ -10743,7 +10743,6 @@
           <w:color w:val="D4D4D4"/>
           <w:sz w:val="24"/>
           <w:szCs w:val="24"/>
-          <w:lang w:val="fr-FR"/>
         </w:rPr>
       </w:pPr>
       <w:r>
@@ -10752,22 +10751,9 @@
           <w:color w:val="D4D4D4"/>
           <w:sz w:val="24"/>
           <w:szCs w:val="24"/>
-          <w:lang w:val="fr-FR"/>
-        </w:rPr>
-        <w:t xml:space="preserve">  Node temp = </w:t>
-      </w:r>
-      <w:proofErr w:type="gramStart"/>
-      <w:r>
-        <w:rPr>
-          <w:rFonts w:ascii="Consolas" w:eastAsia="Times New Roman" w:hAnsi="Consolas" w:cs="Times New Roman"/>
-          <w:color w:val="D4D4D4"/>
-          <w:sz w:val="24"/>
-          <w:szCs w:val="24"/>
-          <w:lang w:val="fr-FR"/>
-        </w:rPr>
-        <w:t>Goal;</w:t>
-      </w:r>
-      <w:proofErr w:type="gramEnd"/>
+        </w:rPr>
+        <w:t xml:space="preserve">  Node temp = Goal;</w:t>
+      </w:r>
     </w:p>
     <w:p>
       <w:pPr>
@@ -10786,7 +10772,6 @@
           <w:color w:val="D4D4D4"/>
           <w:sz w:val="24"/>
           <w:szCs w:val="24"/>
-          <w:lang w:val="fr-FR"/>
         </w:rPr>
         <w:t xml:space="preserve">  </w:t>
       </w:r>
@@ -11194,7 +11179,7 @@
           <w:lang w:val="vi-VN"/>
         </w:rPr>
       </w:pPr>
-      <w:bookmarkStart w:id="9" w:name="_Toc526850856"/>
+      <w:bookmarkStart w:id="8" w:name="_Toc526850856"/>
       <w:r>
         <w:rPr>
           <w:rFonts w:ascii="Cambria Math" w:hAnsi="Cambria Math"/>
@@ -11203,7 +11188,7 @@
         </w:rPr>
         <w:t>CÁC BỘ TEST</w:t>
       </w:r>
-      <w:bookmarkEnd w:id="9"/>
+      <w:bookmarkEnd w:id="8"/>
     </w:p>
     <w:p>
       <w:pPr>
@@ -12804,6 +12789,517 @@
       <w:pPr>
         <w:rPr>
           <w:rFonts w:ascii="Cambria Math" w:hAnsi="Cambria Math"/>
+          <w:sz w:val="26"/>
+          <w:szCs w:val="26"/>
+        </w:rPr>
+      </w:pPr>
+      <w:proofErr w:type="spellStart"/>
+      <w:r>
+        <w:rPr>
+          <w:rFonts w:ascii="Cambria Math" w:hAnsi="Cambria Math"/>
+          <w:sz w:val="26"/>
+          <w:szCs w:val="26"/>
+        </w:rPr>
+        <w:t>Kết</w:t>
+      </w:r>
+      <w:proofErr w:type="spellEnd"/>
+      <w:r>
+        <w:rPr>
+          <w:rFonts w:ascii="Cambria Math" w:hAnsi="Cambria Math"/>
+          <w:sz w:val="26"/>
+          <w:szCs w:val="26"/>
+        </w:rPr>
+        <w:t xml:space="preserve"> </w:t>
+      </w:r>
+      <w:proofErr w:type="spellStart"/>
+      <w:r>
+        <w:rPr>
+          <w:rFonts w:ascii="Cambria Math" w:hAnsi="Cambria Math"/>
+          <w:sz w:val="26"/>
+          <w:szCs w:val="26"/>
+        </w:rPr>
+        <w:t>quả</w:t>
+      </w:r>
+      <w:proofErr w:type="spellEnd"/>
+    </w:p>
+    <w:p>
+      <w:pPr>
+        <w:rPr>
+          <w:rFonts w:ascii="Cambria Math" w:hAnsi="Cambria Math"/>
+          <w:sz w:val="26"/>
+          <w:szCs w:val="26"/>
+        </w:rPr>
+      </w:pPr>
+      <w:r>
+        <w:rPr>
+          <w:rFonts w:ascii="Cambria Math" w:hAnsi="Cambria Math"/>
+          <w:noProof/>
+          <w:sz w:val="26"/>
+          <w:szCs w:val="26"/>
+        </w:rPr>
+        <mc:AlternateContent>
+          <mc:Choice Requires="wps">
+            <w:drawing>
+              <wp:inline distT="0" distB="0" distL="0" distR="0" wp14:anchorId="085AB5C5" wp14:editId="27A255DB">
+                <wp:extent cx="6210300" cy="2903220"/>
+                <wp:effectExtent l="0" t="0" r="19050" b="11430"/>
+                <wp:docPr id="5" name="Rectangle 5"/>
+                <wp:cNvGraphicFramePr/>
+                <a:graphic xmlns:a="http://schemas.openxmlformats.org/drawingml/2006/main">
+                  <a:graphicData uri="http://schemas.microsoft.com/office/word/2010/wordprocessingShape">
+                    <wps:wsp>
+                      <wps:cNvSpPr/>
+                      <wps:spPr>
+                        <a:xfrm>
+                          <a:off x="0" y="0"/>
+                          <a:ext cx="6210300" cy="2903220"/>
+                        </a:xfrm>
+                        <a:prstGeom prst="rect">
+                          <a:avLst/>
+                        </a:prstGeom>
+                      </wps:spPr>
+                      <wps:style>
+                        <a:lnRef idx="2">
+                          <a:schemeClr val="accent1">
+                            <a:shade val="50000"/>
+                          </a:schemeClr>
+                        </a:lnRef>
+                        <a:fillRef idx="1">
+                          <a:schemeClr val="accent1"/>
+                        </a:fillRef>
+                        <a:effectRef idx="0">
+                          <a:schemeClr val="accent1"/>
+                        </a:effectRef>
+                        <a:fontRef idx="minor">
+                          <a:schemeClr val="lt1"/>
+                        </a:fontRef>
+                      </wps:style>
+                      <wps:txbx>
+                        <w:txbxContent>
+                          <w:p>
+                            <w:pPr>
+                              <w:rPr>
+                                <w:rFonts w:ascii="Cambria Math" w:hAnsi="Cambria Math"/>
+                                <w:spacing w:val="40"/>
+                                <w:sz w:val="26"/>
+                                <w:szCs w:val="26"/>
+                                <w:lang w:val="vi-VN"/>
+                              </w:rPr>
+                            </w:pPr>
+                            <w:r>
+                              <w:rPr>
+                                <w:rFonts w:ascii="Cambria Math" w:hAnsi="Cambria Math"/>
+                                <w:spacing w:val="40"/>
+                                <w:sz w:val="26"/>
+                                <w:szCs w:val="26"/>
+                                <w:lang w:val="vi-VN"/>
+                              </w:rPr>
+                              <w:t>11</w:t>
+                            </w:r>
+                          </w:p>
+                          <w:p>
+                            <w:pPr>
+                              <w:rPr>
+                                <w:rFonts w:ascii="Cambria Math" w:hAnsi="Cambria Math"/>
+                                <w:spacing w:val="40"/>
+                                <w:sz w:val="26"/>
+                                <w:szCs w:val="26"/>
+                                <w:lang w:val="vi-VN"/>
+                              </w:rPr>
+                            </w:pPr>
+                            <w:r>
+                              <w:rPr>
+                                <w:rFonts w:ascii="Cambria Math" w:hAnsi="Cambria Math"/>
+                                <w:spacing w:val="40"/>
+                                <w:sz w:val="26"/>
+                                <w:szCs w:val="26"/>
+                                <w:lang w:val="vi-VN"/>
+                              </w:rPr>
+                              <w:t xml:space="preserve">(0,0) (1,1) (1,2) (2,3) (3,4) (4,3) (5,2) (6,3) (6,4) (6,5) (6,6) </w:t>
+                            </w:r>
+                          </w:p>
+                          <w:p>
+                            <w:pPr>
+                              <w:rPr>
+                                <w:rFonts w:ascii="Cambria Math" w:hAnsi="Cambria Math"/>
+                                <w:spacing w:val="220"/>
+                                <w:sz w:val="26"/>
+                                <w:szCs w:val="26"/>
+                                <w:lang w:val="vi-VN"/>
+                              </w:rPr>
+                            </w:pPr>
+                            <w:r>
+                              <w:rPr>
+                                <w:rFonts w:ascii="Cambria Math" w:hAnsi="Cambria Math"/>
+                                <w:spacing w:val="220"/>
+                                <w:sz w:val="26"/>
+                                <w:szCs w:val="26"/>
+                                <w:lang w:val="vi-VN"/>
+                              </w:rPr>
+                              <w:t xml:space="preserve">S - - - - - - </w:t>
+                            </w:r>
+                          </w:p>
+                          <w:p>
+                            <w:pPr>
+                              <w:rPr>
+                                <w:rFonts w:ascii="Cambria Math" w:hAnsi="Cambria Math"/>
+                                <w:spacing w:val="220"/>
+                                <w:sz w:val="26"/>
+                                <w:szCs w:val="26"/>
+                                <w:lang w:val="vi-VN"/>
+                              </w:rPr>
+                            </w:pPr>
+                            <w:r>
+                              <w:rPr>
+                                <w:rFonts w:ascii="Cambria Math" w:hAnsi="Cambria Math"/>
+                                <w:spacing w:val="220"/>
+                                <w:sz w:val="26"/>
+                                <w:szCs w:val="26"/>
+                                <w:lang w:val="vi-VN"/>
+                              </w:rPr>
+                              <w:t xml:space="preserve">- x x - - o - </w:t>
+                            </w:r>
+                          </w:p>
+                          <w:p>
+                            <w:pPr>
+                              <w:rPr>
+                                <w:rFonts w:ascii="Cambria Math" w:hAnsi="Cambria Math"/>
+                                <w:spacing w:val="220"/>
+                                <w:sz w:val="26"/>
+                                <w:szCs w:val="26"/>
+                                <w:lang w:val="vi-VN"/>
+                              </w:rPr>
+                            </w:pPr>
+                            <w:r>
+                              <w:rPr>
+                                <w:rFonts w:ascii="Cambria Math" w:hAnsi="Cambria Math"/>
+                                <w:spacing w:val="220"/>
+                                <w:sz w:val="26"/>
+                                <w:szCs w:val="26"/>
+                                <w:lang w:val="vi-VN"/>
+                              </w:rPr>
+                              <w:t xml:space="preserve">- o o x - o - </w:t>
+                            </w:r>
+                          </w:p>
+                          <w:p>
+                            <w:pPr>
+                              <w:rPr>
+                                <w:rFonts w:ascii="Cambria Math" w:hAnsi="Cambria Math"/>
+                                <w:spacing w:val="220"/>
+                                <w:sz w:val="26"/>
+                                <w:szCs w:val="26"/>
+                                <w:lang w:val="vi-VN"/>
+                              </w:rPr>
+                            </w:pPr>
+                            <w:r>
+                              <w:rPr>
+                                <w:rFonts w:ascii="Cambria Math" w:hAnsi="Cambria Math"/>
+                                <w:spacing w:val="220"/>
+                                <w:sz w:val="26"/>
+                                <w:szCs w:val="26"/>
+                                <w:lang w:val="vi-VN"/>
+                              </w:rPr>
+                              <w:t xml:space="preserve">- o o - x o - </w:t>
+                            </w:r>
+                          </w:p>
+                          <w:p>
+                            <w:pPr>
+                              <w:rPr>
+                                <w:rFonts w:ascii="Cambria Math" w:hAnsi="Cambria Math"/>
+                                <w:spacing w:val="220"/>
+                                <w:sz w:val="26"/>
+                                <w:szCs w:val="26"/>
+                                <w:lang w:val="vi-VN"/>
+                              </w:rPr>
+                            </w:pPr>
+                            <w:r>
+                              <w:rPr>
+                                <w:rFonts w:ascii="Cambria Math" w:hAnsi="Cambria Math"/>
+                                <w:spacing w:val="220"/>
+                                <w:sz w:val="26"/>
+                                <w:szCs w:val="26"/>
+                                <w:lang w:val="vi-VN"/>
+                              </w:rPr>
+                              <w:t xml:space="preserve">- o o x - o - </w:t>
+                            </w:r>
+                          </w:p>
+                          <w:p>
+                            <w:pPr>
+                              <w:rPr>
+                                <w:rFonts w:ascii="Cambria Math" w:hAnsi="Cambria Math"/>
+                                <w:spacing w:val="220"/>
+                                <w:sz w:val="26"/>
+                                <w:szCs w:val="26"/>
+                                <w:lang w:val="vi-VN"/>
+                              </w:rPr>
+                            </w:pPr>
+                            <w:r>
+                              <w:rPr>
+                                <w:rFonts w:ascii="Cambria Math" w:hAnsi="Cambria Math"/>
+                                <w:spacing w:val="220"/>
+                                <w:sz w:val="26"/>
+                                <w:szCs w:val="26"/>
+                                <w:lang w:val="vi-VN"/>
+                              </w:rPr>
+                              <w:t xml:space="preserve">- o x o o o - </w:t>
+                            </w:r>
+                          </w:p>
+                          <w:p>
+                            <w:pPr>
+                              <w:rPr>
+                                <w:rFonts w:ascii="Cambria Math" w:hAnsi="Cambria Math"/>
+                                <w:spacing w:val="220"/>
+                                <w:sz w:val="26"/>
+                                <w:szCs w:val="26"/>
+                                <w:lang w:val="vi-VN"/>
+                              </w:rPr>
+                            </w:pPr>
+                            <w:r>
+                              <w:rPr>
+                                <w:rFonts w:ascii="Cambria Math" w:hAnsi="Cambria Math"/>
+                                <w:spacing w:val="220"/>
+                                <w:sz w:val="26"/>
+                                <w:szCs w:val="26"/>
+                                <w:lang w:val="vi-VN"/>
+                              </w:rPr>
+                              <w:t>- - - x x x G</w:t>
+                            </w:r>
+                          </w:p>
+                          <w:p>
+                            <w:pPr>
+                              <w:rPr>
+                                <w:lang w:val="vi-VN"/>
+                              </w:rPr>
+                            </w:pPr>
+                          </w:p>
+                        </w:txbxContent>
+                      </wps:txbx>
+                      <wps:bodyPr rot="0" spcFirstLastPara="0" vertOverflow="overflow" horzOverflow="overflow" vert="horz" wrap="square" lIns="91440" tIns="45720" rIns="91440" bIns="45720" numCol="1" spcCol="0" rtlCol="0" fromWordArt="0" anchor="ctr" anchorCtr="0" forceAA="0" compatLnSpc="1">
+                        <a:prstTxWarp prst="textNoShape">
+                          <a:avLst/>
+                        </a:prstTxWarp>
+                        <a:noAutofit/>
+                      </wps:bodyPr>
+                    </wps:wsp>
+                  </a:graphicData>
+                </a:graphic>
+              </wp:inline>
+            </w:drawing>
+          </mc:Choice>
+          <mc:Fallback>
+            <w:pict>
+              <v:rect w14:anchorId="085AB5C5" id="Rectangle 5" o:spid="_x0000_s1038" style="width:489pt;height:228.6pt;visibility:visible;mso-wrap-style:square;mso-left-percent:-10001;mso-top-percent:-10001;mso-position-horizontal:absolute;mso-position-horizontal-relative:char;mso-position-vertical:absolute;mso-position-vertical-relative:line;mso-left-percent:-10001;mso-top-percent:-10001;v-text-anchor:middle" o:gfxdata="UEsDBBQABgAIAAAAIQC2gziS/gAAAOEBAAATAAAAW0NvbnRlbnRfVHlwZXNdLnhtbJSRQU7DMBBF&#10;90jcwfIWJU67QAgl6YK0S0CoHGBkTxKLZGx5TGhvj5O2G0SRWNoz/78nu9wcxkFMGNg6quQqL6RA&#10;0s5Y6ir5vt9lD1JwBDIwOMJKHpHlpr69KfdHjyxSmriSfYz+USnWPY7AufNIadK6MEJMx9ApD/oD&#10;OlTrorhX2lFEilmcO2RdNtjC5xDF9pCuTyYBB5bi6bQ4syoJ3g9WQ0ymaiLzg5KdCXlKLjvcW893&#10;SUOqXwnz5DrgnHtJTxOsQfEKIT7DmDSUCaxw7Rqn8787ZsmRM9e2VmPeBN4uqYvTtW7jvijg9N/y&#10;JsXecLq0q+WD6m8AAAD//wMAUEsDBBQABgAIAAAAIQA4/SH/1gAAAJQBAAALAAAAX3JlbHMvLnJl&#10;bHOkkMFqwzAMhu+DvYPRfXGawxijTi+j0GvpHsDYimMaW0Yy2fr2M4PBMnrbUb/Q94l/f/hMi1qR&#10;JVI2sOt6UJgd+ZiDgffL8ekFlFSbvV0oo4EbChzGx4f9GRdb25HMsYhqlCwG5lrLq9biZkxWOiqY&#10;22YiTra2kYMu1l1tQD30/bPm3wwYN0x18gb45AdQl1tp5j/sFB2T0FQ7R0nTNEV3j6o9feQzro1i&#10;OWA14Fm+Q8a1a8+Bvu/d/dMb2JY5uiPbhG/ktn4cqGU/er3pcvwCAAD//wMAUEsDBBQABgAIAAAA&#10;IQCVV8HVgQIAAE0FAAAOAAAAZHJzL2Uyb0RvYy54bWysVE1v2zAMvQ/YfxB0X/3RpFuDOkWQosOA&#10;oi3aDj0rshQbkERNUmJnv36U7LhFW+wwLAdFNMlH8pHUxWWvFdkL51swFS1OckqE4VC3ZlvRn0/X&#10;X75R4gMzNVNgREUPwtPL5edPF51diBIaULVwBEGMX3S2ok0IdpFlnjdCM38CVhhUSnCaBRTdNqsd&#10;6xBdq6zM87OsA1dbB1x4j1+vBiVdJnwpBQ93UnoRiKoo5hbS6dK5iWe2vGCLrWO2afmYBvuHLDRr&#10;DQadoK5YYGTn2ndQuuUOPMhwwkFnIGXLRaoBqynyN9U8NsyKVAuS4+1Ek/9/sPx2f+9IW1d0Tolh&#10;Glv0gKQxs1WCzCM9nfULtHq0926UPF5jrb10Ov5jFaRPlB4mSkUfCMePZ2WRn+bIPEddeZ6flmUi&#10;PXtxt86H7wI0iZeKOgyfqGT7Gx8wJJoeTVCI6QwJpFs4KBFzUOZBSKwDQ5bJO02QWCtH9gx7zzgX&#10;JhSDqmG1GD7Pc/zFKjHI5JGkBBiRZavUhD0CxOl8jz3AjPbRVaQBnJzzvyU2OE8eKTKYMDnr1oD7&#10;CEBhVWPkwf5I0kBNZCn0mz71uCiPHd1AfcDGOxg2wlt+3SL9N8yHe+ZwBbBluNbhDg+poKsojDdK&#10;GnC/P/oe7XEyUUtJhytVUf9rx5ygRP0wOLPnxWwWdzAJs/lXnATiXms2rzVmp9eAnSvwAbE8XaN9&#10;UMerdKCfcftXMSqqmOEYu6I8uKOwDsOq4/vBxWqVzHDvLAs35tHyCB6JjuP11D8zZ8cZDDi+t3Bc&#10;P7Z4M4qDbfQ0sNoFkG2a00j1wOvYAtzZNEvj+xIfhddysnp5BZd/AAAA//8DAFBLAwQUAAYACAAA&#10;ACEAfrRPltkAAAAFAQAADwAAAGRycy9kb3ducmV2LnhtbEyPzU7DMBCE70i8g7VI3KjTCkhJ41So&#10;EhckDm15gG28jUP9E8VOk7w9Cxe4rDSa1cw35XZyVlypj23wCpaLDAT5OujWNwo+j28PaxAxoddo&#10;gycFM0XYVrc3JRY6jH5P10NqBIf4WKACk1JXSBlrQw7jInTk2TuH3mFi2TdS9zhyuLNylWXP0mHr&#10;ucFgRztD9eUwOC5B2s/LfNxdPsz03pKdv2iYlbq/m143IBJN6e8ZfvAZHSpmOoXB6yisAh6Sfi97&#10;L/ma5UnB41O+AlmV8j999Q0AAP//AwBQSwECLQAUAAYACAAAACEAtoM4kv4AAADhAQAAEwAAAAAA&#10;AAAAAAAAAAAAAAAAW0NvbnRlbnRfVHlwZXNdLnhtbFBLAQItABQABgAIAAAAIQA4/SH/1gAAAJQB&#10;AAALAAAAAAAAAAAAAAAAAC8BAABfcmVscy8ucmVsc1BLAQItABQABgAIAAAAIQCVV8HVgQIAAE0F&#10;AAAOAAAAAAAAAAAAAAAAAC4CAABkcnMvZTJvRG9jLnhtbFBLAQItABQABgAIAAAAIQB+tE+W2QAA&#10;AAUBAAAPAAAAAAAAAAAAAAAAANsEAABkcnMvZG93bnJldi54bWxQSwUGAAAAAAQABADzAAAA4QUA&#10;AAAA&#10;" fillcolor="#4472c4 [3204]" strokecolor="#1f3763 [1604]" strokeweight="1pt">
+                <v:textbox>
+                  <w:txbxContent>
+                    <w:p>
+                      <w:pPr>
+                        <w:rPr>
+                          <w:rFonts w:ascii="Cambria Math" w:hAnsi="Cambria Math"/>
+                          <w:spacing w:val="40"/>
+                          <w:sz w:val="26"/>
+                          <w:szCs w:val="26"/>
+                          <w:lang w:val="vi-VN"/>
+                        </w:rPr>
+                      </w:pPr>
+                      <w:r>
+                        <w:rPr>
+                          <w:rFonts w:ascii="Cambria Math" w:hAnsi="Cambria Math"/>
+                          <w:spacing w:val="40"/>
+                          <w:sz w:val="26"/>
+                          <w:szCs w:val="26"/>
+                          <w:lang w:val="vi-VN"/>
+                        </w:rPr>
+                        <w:t>11</w:t>
+                      </w:r>
+                    </w:p>
+                    <w:p>
+                      <w:pPr>
+                        <w:rPr>
+                          <w:rFonts w:ascii="Cambria Math" w:hAnsi="Cambria Math"/>
+                          <w:spacing w:val="40"/>
+                          <w:sz w:val="26"/>
+                          <w:szCs w:val="26"/>
+                          <w:lang w:val="vi-VN"/>
+                        </w:rPr>
+                      </w:pPr>
+                      <w:r>
+                        <w:rPr>
+                          <w:rFonts w:ascii="Cambria Math" w:hAnsi="Cambria Math"/>
+                          <w:spacing w:val="40"/>
+                          <w:sz w:val="26"/>
+                          <w:szCs w:val="26"/>
+                          <w:lang w:val="vi-VN"/>
+                        </w:rPr>
+                        <w:t xml:space="preserve">(0,0) (1,1) (1,2) (2,3) (3,4) (4,3) (5,2) (6,3) (6,4) (6,5) (6,6) </w:t>
+                      </w:r>
+                    </w:p>
+                    <w:p>
+                      <w:pPr>
+                        <w:rPr>
+                          <w:rFonts w:ascii="Cambria Math" w:hAnsi="Cambria Math"/>
+                          <w:spacing w:val="220"/>
+                          <w:sz w:val="26"/>
+                          <w:szCs w:val="26"/>
+                          <w:lang w:val="vi-VN"/>
+                        </w:rPr>
+                      </w:pPr>
+                      <w:r>
+                        <w:rPr>
+                          <w:rFonts w:ascii="Cambria Math" w:hAnsi="Cambria Math"/>
+                          <w:spacing w:val="220"/>
+                          <w:sz w:val="26"/>
+                          <w:szCs w:val="26"/>
+                          <w:lang w:val="vi-VN"/>
+                        </w:rPr>
+                        <w:t xml:space="preserve">S - - - - - - </w:t>
+                      </w:r>
+                    </w:p>
+                    <w:p>
+                      <w:pPr>
+                        <w:rPr>
+                          <w:rFonts w:ascii="Cambria Math" w:hAnsi="Cambria Math"/>
+                          <w:spacing w:val="220"/>
+                          <w:sz w:val="26"/>
+                          <w:szCs w:val="26"/>
+                          <w:lang w:val="vi-VN"/>
+                        </w:rPr>
+                      </w:pPr>
+                      <w:r>
+                        <w:rPr>
+                          <w:rFonts w:ascii="Cambria Math" w:hAnsi="Cambria Math"/>
+                          <w:spacing w:val="220"/>
+                          <w:sz w:val="26"/>
+                          <w:szCs w:val="26"/>
+                          <w:lang w:val="vi-VN"/>
+                        </w:rPr>
+                        <w:t xml:space="preserve">- x x - - o - </w:t>
+                      </w:r>
+                    </w:p>
+                    <w:p>
+                      <w:pPr>
+                        <w:rPr>
+                          <w:rFonts w:ascii="Cambria Math" w:hAnsi="Cambria Math"/>
+                          <w:spacing w:val="220"/>
+                          <w:sz w:val="26"/>
+                          <w:szCs w:val="26"/>
+                          <w:lang w:val="vi-VN"/>
+                        </w:rPr>
+                      </w:pPr>
+                      <w:r>
+                        <w:rPr>
+                          <w:rFonts w:ascii="Cambria Math" w:hAnsi="Cambria Math"/>
+                          <w:spacing w:val="220"/>
+                          <w:sz w:val="26"/>
+                          <w:szCs w:val="26"/>
+                          <w:lang w:val="vi-VN"/>
+                        </w:rPr>
+                        <w:t xml:space="preserve">- o o x - o - </w:t>
+                      </w:r>
+                    </w:p>
+                    <w:p>
+                      <w:pPr>
+                        <w:rPr>
+                          <w:rFonts w:ascii="Cambria Math" w:hAnsi="Cambria Math"/>
+                          <w:spacing w:val="220"/>
+                          <w:sz w:val="26"/>
+                          <w:szCs w:val="26"/>
+                          <w:lang w:val="vi-VN"/>
+                        </w:rPr>
+                      </w:pPr>
+                      <w:r>
+                        <w:rPr>
+                          <w:rFonts w:ascii="Cambria Math" w:hAnsi="Cambria Math"/>
+                          <w:spacing w:val="220"/>
+                          <w:sz w:val="26"/>
+                          <w:szCs w:val="26"/>
+                          <w:lang w:val="vi-VN"/>
+                        </w:rPr>
+                        <w:t xml:space="preserve">- o o - x o - </w:t>
+                      </w:r>
+                    </w:p>
+                    <w:p>
+                      <w:pPr>
+                        <w:rPr>
+                          <w:rFonts w:ascii="Cambria Math" w:hAnsi="Cambria Math"/>
+                          <w:spacing w:val="220"/>
+                          <w:sz w:val="26"/>
+                          <w:szCs w:val="26"/>
+                          <w:lang w:val="vi-VN"/>
+                        </w:rPr>
+                      </w:pPr>
+                      <w:r>
+                        <w:rPr>
+                          <w:rFonts w:ascii="Cambria Math" w:hAnsi="Cambria Math"/>
+                          <w:spacing w:val="220"/>
+                          <w:sz w:val="26"/>
+                          <w:szCs w:val="26"/>
+                          <w:lang w:val="vi-VN"/>
+                        </w:rPr>
+                        <w:t xml:space="preserve">- o o x - o - </w:t>
+                      </w:r>
+                    </w:p>
+                    <w:p>
+                      <w:pPr>
+                        <w:rPr>
+                          <w:rFonts w:ascii="Cambria Math" w:hAnsi="Cambria Math"/>
+                          <w:spacing w:val="220"/>
+                          <w:sz w:val="26"/>
+                          <w:szCs w:val="26"/>
+                          <w:lang w:val="vi-VN"/>
+                        </w:rPr>
+                      </w:pPr>
+                      <w:r>
+                        <w:rPr>
+                          <w:rFonts w:ascii="Cambria Math" w:hAnsi="Cambria Math"/>
+                          <w:spacing w:val="220"/>
+                          <w:sz w:val="26"/>
+                          <w:szCs w:val="26"/>
+                          <w:lang w:val="vi-VN"/>
+                        </w:rPr>
+                        <w:t xml:space="preserve">- o x o o o - </w:t>
+                      </w:r>
+                    </w:p>
+                    <w:p>
+                      <w:pPr>
+                        <w:rPr>
+                          <w:rFonts w:ascii="Cambria Math" w:hAnsi="Cambria Math"/>
+                          <w:spacing w:val="220"/>
+                          <w:sz w:val="26"/>
+                          <w:szCs w:val="26"/>
+                          <w:lang w:val="vi-VN"/>
+                        </w:rPr>
+                      </w:pPr>
+                      <w:r>
+                        <w:rPr>
+                          <w:rFonts w:ascii="Cambria Math" w:hAnsi="Cambria Math"/>
+                          <w:spacing w:val="220"/>
+                          <w:sz w:val="26"/>
+                          <w:szCs w:val="26"/>
+                          <w:lang w:val="vi-VN"/>
+                        </w:rPr>
+                        <w:t>- - - x x x G</w:t>
+                      </w:r>
+                    </w:p>
+                    <w:p>
+                      <w:pPr>
+                        <w:rPr>
+                          <w:lang w:val="vi-VN"/>
+                        </w:rPr>
+                      </w:pPr>
+                    </w:p>
+                  </w:txbxContent>
+                </v:textbox>
+                <w10:anchorlock/>
+              </v:rect>
+            </w:pict>
+          </mc:Fallback>
+        </mc:AlternateContent>
+      </w:r>
+    </w:p>
+    <w:p>
+      <w:pPr>
+        <w:rPr>
+          <w:rFonts w:ascii="Cambria Math" w:hAnsi="Cambria Math"/>
           <w:b/>
           <w:sz w:val="26"/>
           <w:szCs w:val="26"/>
@@ -13683,6 +14179,472 @@
           <w:lang w:val="vi-VN"/>
         </w:rPr>
       </w:pPr>
+    </w:p>
+    <w:p>
+      <w:pPr>
+        <w:rPr>
+          <w:rFonts w:ascii="Cambria Math" w:hAnsi="Cambria Math"/>
+          <w:b/>
+          <w:sz w:val="26"/>
+          <w:szCs w:val="26"/>
+          <w:u w:val="single"/>
+          <w:lang w:val="vi-VN"/>
+        </w:rPr>
+      </w:pPr>
+    </w:p>
+    <w:p>
+      <w:pPr>
+        <w:rPr>
+          <w:rFonts w:ascii="Cambria Math" w:hAnsi="Cambria Math"/>
+          <w:b/>
+          <w:sz w:val="26"/>
+          <w:szCs w:val="26"/>
+          <w:u w:val="single"/>
+          <w:lang w:val="vi-VN"/>
+        </w:rPr>
+      </w:pPr>
+    </w:p>
+    <w:p>
+      <w:pPr>
+        <w:rPr>
+          <w:rFonts w:ascii="Cambria Math" w:hAnsi="Cambria Math"/>
+          <w:b/>
+          <w:sz w:val="26"/>
+          <w:szCs w:val="26"/>
+          <w:u w:val="single"/>
+          <w:lang w:val="vi-VN"/>
+        </w:rPr>
+      </w:pPr>
+    </w:p>
+    <w:p>
+      <w:pPr>
+        <w:rPr>
+          <w:rFonts w:ascii="Cambria Math" w:hAnsi="Cambria Math"/>
+          <w:sz w:val="26"/>
+          <w:szCs w:val="26"/>
+        </w:rPr>
+      </w:pPr>
+      <w:proofErr w:type="spellStart"/>
+      <w:r>
+        <w:rPr>
+          <w:rFonts w:ascii="Cambria Math" w:hAnsi="Cambria Math"/>
+          <w:sz w:val="26"/>
+          <w:szCs w:val="26"/>
+        </w:rPr>
+        <w:lastRenderedPageBreak/>
+        <w:t>Kết</w:t>
+      </w:r>
+      <w:proofErr w:type="spellEnd"/>
+      <w:r>
+        <w:rPr>
+          <w:rFonts w:ascii="Cambria Math" w:hAnsi="Cambria Math"/>
+          <w:sz w:val="26"/>
+          <w:szCs w:val="26"/>
+        </w:rPr>
+        <w:t xml:space="preserve"> </w:t>
+      </w:r>
+      <w:proofErr w:type="spellStart"/>
+      <w:r>
+        <w:rPr>
+          <w:rFonts w:ascii="Cambria Math" w:hAnsi="Cambria Math"/>
+          <w:sz w:val="26"/>
+          <w:szCs w:val="26"/>
+        </w:rPr>
+        <w:t>quả</w:t>
+      </w:r>
+      <w:proofErr w:type="spellEnd"/>
+    </w:p>
+    <w:p>
+      <w:pPr>
+        <w:rPr>
+          <w:rFonts w:ascii="Cambria Math" w:hAnsi="Cambria Math"/>
+          <w:sz w:val="26"/>
+          <w:szCs w:val="26"/>
+        </w:rPr>
+      </w:pPr>
+      <w:r>
+        <w:rPr>
+          <w:rFonts w:ascii="Cambria Math" w:hAnsi="Cambria Math"/>
+          <w:noProof/>
+          <w:sz w:val="26"/>
+          <w:szCs w:val="26"/>
+        </w:rPr>
+        <mc:AlternateContent>
+          <mc:Choice Requires="wps">
+            <w:drawing>
+              <wp:inline distT="0" distB="0" distL="0" distR="0" wp14:anchorId="37CC7142" wp14:editId="3DB323A3">
+                <wp:extent cx="5940000" cy="2171700"/>
+                <wp:effectExtent l="0" t="0" r="22860" b="19050"/>
+                <wp:docPr id="16" name="Rectangle 16"/>
+                <wp:cNvGraphicFramePr/>
+                <a:graphic xmlns:a="http://schemas.openxmlformats.org/drawingml/2006/main">
+                  <a:graphicData uri="http://schemas.microsoft.com/office/word/2010/wordprocessingShape">
+                    <wps:wsp>
+                      <wps:cNvSpPr/>
+                      <wps:spPr>
+                        <a:xfrm>
+                          <a:off x="0" y="0"/>
+                          <a:ext cx="5940000" cy="2171700"/>
+                        </a:xfrm>
+                        <a:prstGeom prst="rect">
+                          <a:avLst/>
+                        </a:prstGeom>
+                      </wps:spPr>
+                      <wps:style>
+                        <a:lnRef idx="2">
+                          <a:schemeClr val="accent1">
+                            <a:shade val="50000"/>
+                          </a:schemeClr>
+                        </a:lnRef>
+                        <a:fillRef idx="1">
+                          <a:schemeClr val="accent1"/>
+                        </a:fillRef>
+                        <a:effectRef idx="0">
+                          <a:schemeClr val="accent1"/>
+                        </a:effectRef>
+                        <a:fontRef idx="minor">
+                          <a:schemeClr val="lt1"/>
+                        </a:fontRef>
+                      </wps:style>
+                      <wps:txbx>
+                        <w:txbxContent>
+                          <w:p>
+                            <w:pPr>
+                              <w:rPr>
+                                <w:rFonts w:ascii="Cambria Math" w:hAnsi="Cambria Math"/>
+                                <w:spacing w:val="40"/>
+                                <w:sz w:val="26"/>
+                                <w:szCs w:val="26"/>
+                                <w:lang w:val="vi-VN"/>
+                              </w:rPr>
+                            </w:pPr>
+                            <w:r>
+                              <w:rPr>
+                                <w:rFonts w:ascii="Cambria Math" w:hAnsi="Cambria Math"/>
+                                <w:spacing w:val="40"/>
+                                <w:sz w:val="26"/>
+                                <w:szCs w:val="26"/>
+                                <w:lang w:val="vi-VN"/>
+                              </w:rPr>
+                              <w:t>5</w:t>
+                            </w:r>
+                          </w:p>
+                          <w:p>
+                            <w:pPr>
+                              <w:rPr>
+                                <w:rFonts w:ascii="Cambria Math" w:hAnsi="Cambria Math"/>
+                                <w:spacing w:val="40"/>
+                                <w:sz w:val="26"/>
+                                <w:szCs w:val="26"/>
+                                <w:lang w:val="vi-VN"/>
+                              </w:rPr>
+                            </w:pPr>
+                            <w:r>
+                              <w:rPr>
+                                <w:rFonts w:ascii="Cambria Math" w:hAnsi="Cambria Math"/>
+                                <w:spacing w:val="40"/>
+                                <w:sz w:val="26"/>
+                                <w:szCs w:val="26"/>
+                                <w:lang w:val="vi-VN"/>
+                              </w:rPr>
+                              <w:t xml:space="preserve">(4,1) (3,1) (2,2) (1,3) (0,2) </w:t>
+                            </w:r>
+                          </w:p>
+                          <w:p>
+                            <w:pPr>
+                              <w:rPr>
+                                <w:rFonts w:ascii="Cambria Math" w:hAnsi="Cambria Math"/>
+                                <w:spacing w:val="100"/>
+                                <w:sz w:val="26"/>
+                                <w:szCs w:val="26"/>
+                                <w:lang w:val="vi-VN"/>
+                              </w:rPr>
+                            </w:pPr>
+                            <w:r>
+                              <w:rPr>
+                                <w:rFonts w:ascii="Cambria Math" w:hAnsi="Cambria Math"/>
+                                <w:spacing w:val="100"/>
+                                <w:sz w:val="26"/>
+                                <w:szCs w:val="26"/>
+                                <w:lang w:val="vi-VN"/>
+                              </w:rPr>
+                              <w:t xml:space="preserve">- - G - - </w:t>
+                            </w:r>
+                          </w:p>
+                          <w:p>
+                            <w:pPr>
+                              <w:rPr>
+                                <w:rFonts w:ascii="Cambria Math" w:hAnsi="Cambria Math"/>
+                                <w:spacing w:val="100"/>
+                                <w:sz w:val="26"/>
+                                <w:szCs w:val="26"/>
+                                <w:lang w:val="vi-VN"/>
+                              </w:rPr>
+                            </w:pPr>
+                            <w:r>
+                              <w:rPr>
+                                <w:rFonts w:ascii="Cambria Math" w:hAnsi="Cambria Math"/>
+                                <w:spacing w:val="100"/>
+                                <w:sz w:val="26"/>
+                                <w:szCs w:val="26"/>
+                                <w:lang w:val="vi-VN"/>
+                              </w:rPr>
+                              <w:t xml:space="preserve">- o o x - </w:t>
+                            </w:r>
+                          </w:p>
+                          <w:p>
+                            <w:pPr>
+                              <w:rPr>
+                                <w:rFonts w:ascii="Cambria Math" w:hAnsi="Cambria Math"/>
+                                <w:spacing w:val="100"/>
+                                <w:sz w:val="26"/>
+                                <w:szCs w:val="26"/>
+                                <w:lang w:val="vi-VN"/>
+                              </w:rPr>
+                            </w:pPr>
+                            <w:r>
+                              <w:rPr>
+                                <w:rFonts w:ascii="Cambria Math" w:hAnsi="Cambria Math"/>
+                                <w:spacing w:val="100"/>
+                                <w:sz w:val="26"/>
+                                <w:szCs w:val="26"/>
+                                <w:lang w:val="vi-VN"/>
+                              </w:rPr>
+                              <w:t xml:space="preserve">- - x - o </w:t>
+                            </w:r>
+                          </w:p>
+                          <w:p>
+                            <w:pPr>
+                              <w:rPr>
+                                <w:rFonts w:ascii="Cambria Math" w:hAnsi="Cambria Math"/>
+                                <w:spacing w:val="100"/>
+                                <w:sz w:val="26"/>
+                                <w:szCs w:val="26"/>
+                                <w:lang w:val="vi-VN"/>
+                              </w:rPr>
+                            </w:pPr>
+                            <w:r>
+                              <w:rPr>
+                                <w:rFonts w:ascii="Cambria Math" w:hAnsi="Cambria Math"/>
+                                <w:spacing w:val="100"/>
+                                <w:sz w:val="26"/>
+                                <w:szCs w:val="26"/>
+                                <w:lang w:val="vi-VN"/>
+                              </w:rPr>
+                              <w:t xml:space="preserve">- x o - - </w:t>
+                            </w:r>
+                          </w:p>
+                          <w:p>
+                            <w:pPr>
+                              <w:rPr>
+                                <w:rFonts w:ascii="Cambria Math" w:hAnsi="Cambria Math"/>
+                                <w:spacing w:val="100"/>
+                                <w:sz w:val="26"/>
+                                <w:szCs w:val="26"/>
+                                <w:lang w:val="vi-VN"/>
+                              </w:rPr>
+                            </w:pPr>
+                            <w:r>
+                              <w:rPr>
+                                <w:rFonts w:ascii="Cambria Math" w:hAnsi="Cambria Math"/>
+                                <w:spacing w:val="100"/>
+                                <w:sz w:val="26"/>
+                                <w:szCs w:val="26"/>
+                                <w:lang w:val="vi-VN"/>
+                              </w:rPr>
+                              <w:t>- S o - -</w:t>
+                            </w:r>
+                          </w:p>
+                          <w:p>
+                            <w:pPr>
+                              <w:jc w:val="center"/>
+                              <w:rPr>
+                                <w:lang w:val="vi-VN"/>
+                              </w:rPr>
+                            </w:pPr>
+                          </w:p>
+                        </w:txbxContent>
+                      </wps:txbx>
+                      <wps:bodyPr rot="0" spcFirstLastPara="0" vertOverflow="overflow" horzOverflow="overflow" vert="horz" wrap="square" lIns="91440" tIns="45720" rIns="91440" bIns="45720" numCol="1" spcCol="0" rtlCol="0" fromWordArt="0" anchor="ctr" anchorCtr="0" forceAA="0" compatLnSpc="1">
+                        <a:prstTxWarp prst="textNoShape">
+                          <a:avLst/>
+                        </a:prstTxWarp>
+                        <a:noAutofit/>
+                      </wps:bodyPr>
+                    </wps:wsp>
+                  </a:graphicData>
+                </a:graphic>
+              </wp:inline>
+            </w:drawing>
+          </mc:Choice>
+          <mc:Fallback>
+            <w:pict>
+              <v:rect w14:anchorId="37CC7142" id="Rectangle 16" o:spid="_x0000_s1039" style="width:467.7pt;height:171pt;visibility:visible;mso-wrap-style:square;mso-left-percent:-10001;mso-top-percent:-10001;mso-position-horizontal:absolute;mso-position-horizontal-relative:char;mso-position-vertical:absolute;mso-position-vertical-relative:line;mso-left-percent:-10001;mso-top-percent:-10001;v-text-anchor:middle" o:gfxdata="UEsDBBQABgAIAAAAIQC2gziS/gAAAOEBAAATAAAAW0NvbnRlbnRfVHlwZXNdLnhtbJSRQU7DMBBF&#10;90jcwfIWJU67QAgl6YK0S0CoHGBkTxKLZGx5TGhvj5O2G0SRWNoz/78nu9wcxkFMGNg6quQqL6RA&#10;0s5Y6ir5vt9lD1JwBDIwOMJKHpHlpr69KfdHjyxSmriSfYz+USnWPY7AufNIadK6MEJMx9ApD/oD&#10;OlTrorhX2lFEilmcO2RdNtjC5xDF9pCuTyYBB5bi6bQ4syoJ3g9WQ0ymaiLzg5KdCXlKLjvcW893&#10;SUOqXwnz5DrgnHtJTxOsQfEKIT7DmDSUCaxw7Rqn8787ZsmRM9e2VmPeBN4uqYvTtW7jvijg9N/y&#10;JsXecLq0q+WD6m8AAAD//wMAUEsDBBQABgAIAAAAIQA4/SH/1gAAAJQBAAALAAAAX3JlbHMvLnJl&#10;bHOkkMFqwzAMhu+DvYPRfXGawxijTi+j0GvpHsDYimMaW0Yy2fr2M4PBMnrbUb/Q94l/f/hMi1qR&#10;JVI2sOt6UJgd+ZiDgffL8ekFlFSbvV0oo4EbChzGx4f9GRdb25HMsYhqlCwG5lrLq9biZkxWOiqY&#10;22YiTra2kYMu1l1tQD30/bPm3wwYN0x18gb45AdQl1tp5j/sFB2T0FQ7R0nTNEV3j6o9feQzro1i&#10;OWA14Fm+Q8a1a8+Bvu/d/dMb2JY5uiPbhG/ktn4cqGU/er3pcvwCAAD//wMAUEsDBBQABgAIAAAA&#10;IQD5dLgjfQIAAE8FAAAOAAAAZHJzL2Uyb0RvYy54bWysVFFPGzEMfp+0/xDlfb1eV2BUXFFVxDQJ&#10;AQImntNc0jspibMk7V336+ck1wMB2sO0Plzj2P5sf7ZzcdlrRfbC+RZMRcvJlBJhONSt2Vb059P1&#10;l2+U+MBMzRQYUdGD8PRy+fnTRWcXYgYNqFo4giDGLzpb0SYEuygKzxuhmZ+AFQaVEpxmAUW3LWrH&#10;OkTXqphNp6dFB662DrjwHm+vspIuE76Ugoc7Kb0IRFUUcwvp69J3E7/F8oItto7ZpuVDGuwfstCs&#10;NRh0hLpigZGda99B6ZY78CDDhIMuQMqWi1QDVlNO31Tz2DArUi1IjrcjTf7/wfLb/b0jbY29O6XE&#10;MI09ekDWmNkqQfAOCeqsX6Ddo713g+TxGKvtpdPxH+sgfSL1MJIq+kA4Xp6cz6f4o4SjblaelWco&#10;IE7x4m6dD98FaBIPFXUYP5HJ9jc+ZNOjCfrFdHIC6RQOSsQclHkQEivBkLPknWZIrJUje4bdZ5wL&#10;E8qsalgt8vVJSi4HGT1SdgkwIstWqRF7AIjz+R47wwz20VWkERydp39LLDuPHikymDA669aA+whA&#10;YVVD5Gx/JClTE1kK/abPXf567OgG6gO23kHeCW/5dYv03zAf7pnDJcCW4WKHO/xIBV1FYThR0oD7&#10;/dF9tMfZRC0lHS5VRf2vHXOCEvXD4NSel/N53MIkzE/OZii415rNa43Z6TVg50p8QixPx2gf1PEo&#10;Hehn3P9VjIoqZjjGrigP7iisQ152fEG4WK2SGW6eZeHGPFoewSPRcbye+mfm7DCDAcf3Fo4LyBZv&#10;RjHbRk8Dq10A2aY5jVRnXocW4NamWRpemPgsvJaT1cs7uPwDAAD//wMAUEsDBBQABgAIAAAAIQBN&#10;2ZNe2gAAAAUBAAAPAAAAZHJzL2Rvd25yZXYueG1sTI/NTsMwEITvSLyDtUjcqNMf/kKcClXigsSh&#10;hQfYxkscGq+j2GmSt2fhApeRVrOa+abYTr5VZ+pjE9jAcpGBIq6Cbbg28PH+cvMAKiZki21gMjBT&#10;hG15eVFgbsPIezofUq0khGOOBlxKXa51rBx5jIvQEYv3GXqPSc6+1rbHUcJ9q1dZdqc9NiwNDjva&#10;OapOh8FLCdJ+Xt6Pu9Obm14baucvGmZjrq+m5ydQiab09ww/+IIOpTAdw8A2qtaADEm/Kt7j+nYD&#10;6mhgvVlloMtC/6cvvwEAAP//AwBQSwECLQAUAAYACAAAACEAtoM4kv4AAADhAQAAEwAAAAAAAAAA&#10;AAAAAAAAAAAAW0NvbnRlbnRfVHlwZXNdLnhtbFBLAQItABQABgAIAAAAIQA4/SH/1gAAAJQBAAAL&#10;AAAAAAAAAAAAAAAAAC8BAABfcmVscy8ucmVsc1BLAQItABQABgAIAAAAIQD5dLgjfQIAAE8FAAAO&#10;AAAAAAAAAAAAAAAAAC4CAABkcnMvZTJvRG9jLnhtbFBLAQItABQABgAIAAAAIQBN2ZNe2gAAAAUB&#10;AAAPAAAAAAAAAAAAAAAAANcEAABkcnMvZG93bnJldi54bWxQSwUGAAAAAAQABADzAAAA3gUAAAAA&#10;" fillcolor="#4472c4 [3204]" strokecolor="#1f3763 [1604]" strokeweight="1pt">
+                <v:textbox>
+                  <w:txbxContent>
+                    <w:p>
+                      <w:pPr>
+                        <w:rPr>
+                          <w:rFonts w:ascii="Cambria Math" w:hAnsi="Cambria Math"/>
+                          <w:spacing w:val="40"/>
+                          <w:sz w:val="26"/>
+                          <w:szCs w:val="26"/>
+                          <w:lang w:val="vi-VN"/>
+                        </w:rPr>
+                      </w:pPr>
+                      <w:r>
+                        <w:rPr>
+                          <w:rFonts w:ascii="Cambria Math" w:hAnsi="Cambria Math"/>
+                          <w:spacing w:val="40"/>
+                          <w:sz w:val="26"/>
+                          <w:szCs w:val="26"/>
+                          <w:lang w:val="vi-VN"/>
+                        </w:rPr>
+                        <w:t>5</w:t>
+                      </w:r>
+                    </w:p>
+                    <w:p>
+                      <w:pPr>
+                        <w:rPr>
+                          <w:rFonts w:ascii="Cambria Math" w:hAnsi="Cambria Math"/>
+                          <w:spacing w:val="40"/>
+                          <w:sz w:val="26"/>
+                          <w:szCs w:val="26"/>
+                          <w:lang w:val="vi-VN"/>
+                        </w:rPr>
+                      </w:pPr>
+                      <w:r>
+                        <w:rPr>
+                          <w:rFonts w:ascii="Cambria Math" w:hAnsi="Cambria Math"/>
+                          <w:spacing w:val="40"/>
+                          <w:sz w:val="26"/>
+                          <w:szCs w:val="26"/>
+                          <w:lang w:val="vi-VN"/>
+                        </w:rPr>
+                        <w:t xml:space="preserve">(4,1) (3,1) (2,2) (1,3) (0,2) </w:t>
+                      </w:r>
+                    </w:p>
+                    <w:p>
+                      <w:pPr>
+                        <w:rPr>
+                          <w:rFonts w:ascii="Cambria Math" w:hAnsi="Cambria Math"/>
+                          <w:spacing w:val="100"/>
+                          <w:sz w:val="26"/>
+                          <w:szCs w:val="26"/>
+                          <w:lang w:val="vi-VN"/>
+                        </w:rPr>
+                      </w:pPr>
+                      <w:r>
+                        <w:rPr>
+                          <w:rFonts w:ascii="Cambria Math" w:hAnsi="Cambria Math"/>
+                          <w:spacing w:val="100"/>
+                          <w:sz w:val="26"/>
+                          <w:szCs w:val="26"/>
+                          <w:lang w:val="vi-VN"/>
+                        </w:rPr>
+                        <w:t xml:space="preserve">- - G - - </w:t>
+                      </w:r>
+                    </w:p>
+                    <w:p>
+                      <w:pPr>
+                        <w:rPr>
+                          <w:rFonts w:ascii="Cambria Math" w:hAnsi="Cambria Math"/>
+                          <w:spacing w:val="100"/>
+                          <w:sz w:val="26"/>
+                          <w:szCs w:val="26"/>
+                          <w:lang w:val="vi-VN"/>
+                        </w:rPr>
+                      </w:pPr>
+                      <w:r>
+                        <w:rPr>
+                          <w:rFonts w:ascii="Cambria Math" w:hAnsi="Cambria Math"/>
+                          <w:spacing w:val="100"/>
+                          <w:sz w:val="26"/>
+                          <w:szCs w:val="26"/>
+                          <w:lang w:val="vi-VN"/>
+                        </w:rPr>
+                        <w:t xml:space="preserve">- o o x - </w:t>
+                      </w:r>
+                    </w:p>
+                    <w:p>
+                      <w:pPr>
+                        <w:rPr>
+                          <w:rFonts w:ascii="Cambria Math" w:hAnsi="Cambria Math"/>
+                          <w:spacing w:val="100"/>
+                          <w:sz w:val="26"/>
+                          <w:szCs w:val="26"/>
+                          <w:lang w:val="vi-VN"/>
+                        </w:rPr>
+                      </w:pPr>
+                      <w:r>
+                        <w:rPr>
+                          <w:rFonts w:ascii="Cambria Math" w:hAnsi="Cambria Math"/>
+                          <w:spacing w:val="100"/>
+                          <w:sz w:val="26"/>
+                          <w:szCs w:val="26"/>
+                          <w:lang w:val="vi-VN"/>
+                        </w:rPr>
+                        <w:t xml:space="preserve">- - x - o </w:t>
+                      </w:r>
+                    </w:p>
+                    <w:p>
+                      <w:pPr>
+                        <w:rPr>
+                          <w:rFonts w:ascii="Cambria Math" w:hAnsi="Cambria Math"/>
+                          <w:spacing w:val="100"/>
+                          <w:sz w:val="26"/>
+                          <w:szCs w:val="26"/>
+                          <w:lang w:val="vi-VN"/>
+                        </w:rPr>
+                      </w:pPr>
+                      <w:r>
+                        <w:rPr>
+                          <w:rFonts w:ascii="Cambria Math" w:hAnsi="Cambria Math"/>
+                          <w:spacing w:val="100"/>
+                          <w:sz w:val="26"/>
+                          <w:szCs w:val="26"/>
+                          <w:lang w:val="vi-VN"/>
+                        </w:rPr>
+                        <w:t xml:space="preserve">- x o - - </w:t>
+                      </w:r>
+                    </w:p>
+                    <w:p>
+                      <w:pPr>
+                        <w:rPr>
+                          <w:rFonts w:ascii="Cambria Math" w:hAnsi="Cambria Math"/>
+                          <w:spacing w:val="100"/>
+                          <w:sz w:val="26"/>
+                          <w:szCs w:val="26"/>
+                          <w:lang w:val="vi-VN"/>
+                        </w:rPr>
+                      </w:pPr>
+                      <w:r>
+                        <w:rPr>
+                          <w:rFonts w:ascii="Cambria Math" w:hAnsi="Cambria Math"/>
+                          <w:spacing w:val="100"/>
+                          <w:sz w:val="26"/>
+                          <w:szCs w:val="26"/>
+                          <w:lang w:val="vi-VN"/>
+                        </w:rPr>
+                        <w:t>- S o - -</w:t>
+                      </w:r>
+                    </w:p>
+                    <w:p>
+                      <w:pPr>
+                        <w:jc w:val="center"/>
+                        <w:rPr>
+                          <w:lang w:val="vi-VN"/>
+                        </w:rPr>
+                      </w:pPr>
+                    </w:p>
+                  </w:txbxContent>
+                </v:textbox>
+                <w10:anchorlock/>
+              </v:rect>
+            </w:pict>
+          </mc:Fallback>
+        </mc:AlternateContent>
+      </w:r>
     </w:p>
     <w:p>
       <w:pPr>
@@ -15507,7 +16469,6 @@
                 <w:szCs w:val="32"/>
                 <w:lang w:val="vi-VN"/>
               </w:rPr>
-              <w:lastRenderedPageBreak/>
               <w:t>0</w:t>
             </w:r>
           </w:p>
@@ -15735,6 +16696,588 @@
           <w:lang w:val="vi-VN"/>
         </w:rPr>
       </w:pPr>
+    </w:p>
+    <w:p>
+      <w:pPr>
+        <w:rPr>
+          <w:rFonts w:ascii="Cambria Math" w:hAnsi="Cambria Math"/>
+          <w:sz w:val="26"/>
+          <w:szCs w:val="26"/>
+          <w:lang w:val="vi-VN"/>
+        </w:rPr>
+      </w:pPr>
+    </w:p>
+    <w:p>
+      <w:pPr>
+        <w:rPr>
+          <w:rFonts w:ascii="Cambria Math" w:hAnsi="Cambria Math"/>
+          <w:sz w:val="26"/>
+          <w:szCs w:val="26"/>
+          <w:lang w:val="vi-VN"/>
+        </w:rPr>
+      </w:pPr>
+    </w:p>
+    <w:p>
+      <w:pPr>
+        <w:rPr>
+          <w:rFonts w:ascii="Cambria Math" w:hAnsi="Cambria Math"/>
+          <w:sz w:val="26"/>
+          <w:szCs w:val="26"/>
+          <w:lang w:val="vi-VN"/>
+        </w:rPr>
+      </w:pPr>
+    </w:p>
+    <w:p>
+      <w:pPr>
+        <w:rPr>
+          <w:rFonts w:ascii="Cambria Math" w:hAnsi="Cambria Math"/>
+          <w:sz w:val="26"/>
+          <w:szCs w:val="26"/>
+        </w:rPr>
+      </w:pPr>
+      <w:proofErr w:type="spellStart"/>
+      <w:r>
+        <w:rPr>
+          <w:rFonts w:ascii="Cambria Math" w:hAnsi="Cambria Math"/>
+          <w:sz w:val="26"/>
+          <w:szCs w:val="26"/>
+        </w:rPr>
+        <w:lastRenderedPageBreak/>
+        <w:t>Kết</w:t>
+      </w:r>
+      <w:proofErr w:type="spellEnd"/>
+      <w:r>
+        <w:rPr>
+          <w:rFonts w:ascii="Cambria Math" w:hAnsi="Cambria Math"/>
+          <w:sz w:val="26"/>
+          <w:szCs w:val="26"/>
+        </w:rPr>
+        <w:t xml:space="preserve"> </w:t>
+      </w:r>
+      <w:proofErr w:type="spellStart"/>
+      <w:r>
+        <w:rPr>
+          <w:rFonts w:ascii="Cambria Math" w:hAnsi="Cambria Math"/>
+          <w:sz w:val="26"/>
+          <w:szCs w:val="26"/>
+        </w:rPr>
+        <w:t>quả</w:t>
+      </w:r>
+      <w:proofErr w:type="spellEnd"/>
+    </w:p>
+    <w:p>
+      <w:pPr>
+        <w:rPr>
+          <w:rFonts w:ascii="Cambria Math" w:hAnsi="Cambria Math"/>
+          <w:sz w:val="26"/>
+          <w:szCs w:val="26"/>
+        </w:rPr>
+      </w:pPr>
+      <w:r>
+        <w:rPr>
+          <w:rFonts w:ascii="Cambria Math" w:hAnsi="Cambria Math"/>
+          <w:noProof/>
+          <w:sz w:val="26"/>
+          <w:szCs w:val="26"/>
+        </w:rPr>
+        <mc:AlternateContent>
+          <mc:Choice Requires="wps">
+            <w:drawing>
+              <wp:inline distT="0" distB="0" distL="0" distR="0" wp14:anchorId="7AB85522" wp14:editId="126DFDCB">
+                <wp:extent cx="6278880" cy="3131820"/>
+                <wp:effectExtent l="0" t="0" r="26670" b="11430"/>
+                <wp:docPr id="19" name="Rectangle 19"/>
+                <wp:cNvGraphicFramePr/>
+                <a:graphic xmlns:a="http://schemas.openxmlformats.org/drawingml/2006/main">
+                  <a:graphicData uri="http://schemas.microsoft.com/office/word/2010/wordprocessingShape">
+                    <wps:wsp>
+                      <wps:cNvSpPr/>
+                      <wps:spPr>
+                        <a:xfrm>
+                          <a:off x="0" y="0"/>
+                          <a:ext cx="6278880" cy="3131820"/>
+                        </a:xfrm>
+                        <a:prstGeom prst="rect">
+                          <a:avLst/>
+                        </a:prstGeom>
+                      </wps:spPr>
+                      <wps:style>
+                        <a:lnRef idx="2">
+                          <a:schemeClr val="accent1">
+                            <a:shade val="50000"/>
+                          </a:schemeClr>
+                        </a:lnRef>
+                        <a:fillRef idx="1">
+                          <a:schemeClr val="accent1"/>
+                        </a:fillRef>
+                        <a:effectRef idx="0">
+                          <a:schemeClr val="accent1"/>
+                        </a:effectRef>
+                        <a:fontRef idx="minor">
+                          <a:schemeClr val="lt1"/>
+                        </a:fontRef>
+                      </wps:style>
+                      <wps:txbx>
+                        <w:txbxContent>
+                          <w:p>
+                            <w:pPr>
+                              <w:rPr>
+                                <w:rFonts w:ascii="Cambria Math" w:hAnsi="Cambria Math"/>
+                                <w:spacing w:val="40"/>
+                                <w:sz w:val="26"/>
+                                <w:szCs w:val="26"/>
+                                <w:lang w:val="vi-VN"/>
+                              </w:rPr>
+                            </w:pPr>
+                            <w:r>
+                              <w:rPr>
+                                <w:rFonts w:ascii="Cambria Math" w:hAnsi="Cambria Math"/>
+                                <w:spacing w:val="40"/>
+                                <w:sz w:val="26"/>
+                                <w:szCs w:val="26"/>
+                                <w:lang w:val="vi-VN"/>
+                              </w:rPr>
+                              <w:t>11</w:t>
+                            </w:r>
+                          </w:p>
+                          <w:p>
+                            <w:pPr>
+                              <w:rPr>
+                                <w:rFonts w:ascii="Cambria Math" w:hAnsi="Cambria Math"/>
+                                <w:spacing w:val="40"/>
+                                <w:sz w:val="26"/>
+                                <w:szCs w:val="26"/>
+                                <w:lang w:val="vi-VN"/>
+                              </w:rPr>
+                            </w:pPr>
+                            <w:r>
+                              <w:rPr>
+                                <w:rFonts w:ascii="Cambria Math" w:hAnsi="Cambria Math"/>
+                                <w:spacing w:val="40"/>
+                                <w:sz w:val="26"/>
+                                <w:szCs w:val="26"/>
+                                <w:lang w:val="vi-VN"/>
+                              </w:rPr>
+                              <w:t xml:space="preserve">(3,0) (4,0) (5,1) (5,2) (5,3) (4,4) (3,4) (2,3) (1,2) (1,1) (0,0) </w:t>
+                            </w:r>
+                          </w:p>
+                          <w:p>
+                            <w:pPr>
+                              <w:rPr>
+                                <w:rFonts w:ascii="Cambria Math" w:hAnsi="Cambria Math"/>
+                                <w:spacing w:val="160"/>
+                                <w:sz w:val="26"/>
+                                <w:szCs w:val="26"/>
+                                <w:lang w:val="vi-VN"/>
+                              </w:rPr>
+                            </w:pPr>
+                            <w:r>
+                              <w:rPr>
+                                <w:rFonts w:ascii="Cambria Math" w:hAnsi="Cambria Math"/>
+                                <w:spacing w:val="160"/>
+                                <w:sz w:val="26"/>
+                                <w:szCs w:val="26"/>
+                                <w:lang w:val="vi-VN"/>
+                              </w:rPr>
+                              <w:t xml:space="preserve">G o - o - - o o </w:t>
+                            </w:r>
+                          </w:p>
+                          <w:p>
+                            <w:pPr>
+                              <w:rPr>
+                                <w:rFonts w:ascii="Cambria Math" w:hAnsi="Cambria Math"/>
+                                <w:spacing w:val="160"/>
+                                <w:sz w:val="26"/>
+                                <w:szCs w:val="26"/>
+                                <w:lang w:val="vi-VN"/>
+                              </w:rPr>
+                            </w:pPr>
+                            <w:r>
+                              <w:rPr>
+                                <w:rFonts w:ascii="Cambria Math" w:hAnsi="Cambria Math"/>
+                                <w:spacing w:val="160"/>
+                                <w:sz w:val="26"/>
+                                <w:szCs w:val="26"/>
+                                <w:lang w:val="vi-VN"/>
+                              </w:rPr>
+                              <w:t xml:space="preserve">- x x - - o - o </w:t>
+                            </w:r>
+                          </w:p>
+                          <w:p>
+                            <w:pPr>
+                              <w:rPr>
+                                <w:rFonts w:ascii="Cambria Math" w:hAnsi="Cambria Math"/>
+                                <w:spacing w:val="160"/>
+                                <w:sz w:val="26"/>
+                                <w:szCs w:val="26"/>
+                                <w:lang w:val="vi-VN"/>
+                              </w:rPr>
+                            </w:pPr>
+                            <w:r>
+                              <w:rPr>
+                                <w:rFonts w:ascii="Cambria Math" w:hAnsi="Cambria Math"/>
+                                <w:spacing w:val="160"/>
+                                <w:sz w:val="26"/>
+                                <w:szCs w:val="26"/>
+                                <w:lang w:val="vi-VN"/>
+                              </w:rPr>
+                              <w:t xml:space="preserve">o o - x - o - o </w:t>
+                            </w:r>
+                          </w:p>
+                          <w:p>
+                            <w:pPr>
+                              <w:rPr>
+                                <w:rFonts w:ascii="Cambria Math" w:hAnsi="Cambria Math"/>
+                                <w:spacing w:val="160"/>
+                                <w:sz w:val="26"/>
+                                <w:szCs w:val="26"/>
+                                <w:lang w:val="vi-VN"/>
+                              </w:rPr>
+                            </w:pPr>
+                            <w:r>
+                              <w:rPr>
+                                <w:rFonts w:ascii="Cambria Math" w:hAnsi="Cambria Math"/>
+                                <w:spacing w:val="160"/>
+                                <w:sz w:val="26"/>
+                                <w:szCs w:val="26"/>
+                                <w:lang w:val="vi-VN"/>
+                              </w:rPr>
+                              <w:t xml:space="preserve">S o o o x - - - </w:t>
+                            </w:r>
+                          </w:p>
+                          <w:p>
+                            <w:pPr>
+                              <w:rPr>
+                                <w:rFonts w:ascii="Cambria Math" w:hAnsi="Cambria Math"/>
+                                <w:spacing w:val="160"/>
+                                <w:sz w:val="26"/>
+                                <w:szCs w:val="26"/>
+                                <w:lang w:val="vi-VN"/>
+                              </w:rPr>
+                            </w:pPr>
+                            <w:r>
+                              <w:rPr>
+                                <w:rFonts w:ascii="Cambria Math" w:hAnsi="Cambria Math"/>
+                                <w:spacing w:val="160"/>
+                                <w:sz w:val="26"/>
+                                <w:szCs w:val="26"/>
+                                <w:lang w:val="vi-VN"/>
+                              </w:rPr>
+                              <w:t xml:space="preserve">x o - o x - - - </w:t>
+                            </w:r>
+                          </w:p>
+                          <w:p>
+                            <w:pPr>
+                              <w:rPr>
+                                <w:rFonts w:ascii="Cambria Math" w:hAnsi="Cambria Math"/>
+                                <w:spacing w:val="160"/>
+                                <w:sz w:val="26"/>
+                                <w:szCs w:val="26"/>
+                                <w:lang w:val="vi-VN"/>
+                              </w:rPr>
+                            </w:pPr>
+                            <w:r>
+                              <w:rPr>
+                                <w:rFonts w:ascii="Cambria Math" w:hAnsi="Cambria Math"/>
+                                <w:spacing w:val="160"/>
+                                <w:sz w:val="26"/>
+                                <w:szCs w:val="26"/>
+                                <w:lang w:val="vi-VN"/>
+                              </w:rPr>
+                              <w:t xml:space="preserve">- x x x - - - - </w:t>
+                            </w:r>
+                          </w:p>
+                          <w:p>
+                            <w:pPr>
+                              <w:rPr>
+                                <w:rFonts w:ascii="Cambria Math" w:hAnsi="Cambria Math"/>
+                                <w:spacing w:val="160"/>
+                                <w:sz w:val="26"/>
+                                <w:szCs w:val="26"/>
+                                <w:lang w:val="vi-VN"/>
+                              </w:rPr>
+                            </w:pPr>
+                            <w:r>
+                              <w:rPr>
+                                <w:rFonts w:ascii="Cambria Math" w:hAnsi="Cambria Math"/>
+                                <w:spacing w:val="160"/>
+                                <w:sz w:val="26"/>
+                                <w:szCs w:val="26"/>
+                                <w:lang w:val="vi-VN"/>
+                              </w:rPr>
+                              <w:t xml:space="preserve">- - o - - o - - </w:t>
+                            </w:r>
+                          </w:p>
+                          <w:p>
+                            <w:pPr>
+                              <w:rPr>
+                                <w:rFonts w:ascii="Cambria Math" w:hAnsi="Cambria Math"/>
+                                <w:spacing w:val="160"/>
+                                <w:sz w:val="26"/>
+                                <w:szCs w:val="26"/>
+                                <w:lang w:val="vi-VN"/>
+                              </w:rPr>
+                            </w:pPr>
+                            <w:r>
+                              <w:rPr>
+                                <w:rFonts w:ascii="Cambria Math" w:hAnsi="Cambria Math"/>
+                                <w:spacing w:val="160"/>
+                                <w:sz w:val="26"/>
+                                <w:szCs w:val="26"/>
+                                <w:lang w:val="vi-VN"/>
+                              </w:rPr>
+                              <w:t>- o - - - - - o</w:t>
+                            </w:r>
+                          </w:p>
+                          <w:p>
+                            <w:pPr>
+                              <w:jc w:val="center"/>
+                            </w:pPr>
+                          </w:p>
+                        </w:txbxContent>
+                      </wps:txbx>
+                      <wps:bodyPr rot="0" spcFirstLastPara="0" vertOverflow="overflow" horzOverflow="overflow" vert="horz" wrap="square" lIns="91440" tIns="45720" rIns="91440" bIns="45720" numCol="1" spcCol="0" rtlCol="0" fromWordArt="0" anchor="ctr" anchorCtr="0" forceAA="0" compatLnSpc="1">
+                        <a:prstTxWarp prst="textNoShape">
+                          <a:avLst/>
+                        </a:prstTxWarp>
+                        <a:noAutofit/>
+                      </wps:bodyPr>
+                    </wps:wsp>
+                  </a:graphicData>
+                </a:graphic>
+              </wp:inline>
+            </w:drawing>
+          </mc:Choice>
+          <mc:Fallback>
+            <w:pict>
+              <v:rect w14:anchorId="7AB85522" id="Rectangle 19" o:spid="_x0000_s1040" style="width:494.4pt;height:246.6pt;visibility:visible;mso-wrap-style:square;mso-left-percent:-10001;mso-top-percent:-10001;mso-position-horizontal:absolute;mso-position-horizontal-relative:char;mso-position-vertical:absolute;mso-position-vertical-relative:line;mso-left-percent:-10001;mso-top-percent:-10001;v-text-anchor:middle" o:gfxdata="UEsDBBQABgAIAAAAIQC2gziS/gAAAOEBAAATAAAAW0NvbnRlbnRfVHlwZXNdLnhtbJSRQU7DMBBF&#10;90jcwfIWJU67QAgl6YK0S0CoHGBkTxKLZGx5TGhvj5O2G0SRWNoz/78nu9wcxkFMGNg6quQqL6RA&#10;0s5Y6ir5vt9lD1JwBDIwOMJKHpHlpr69KfdHjyxSmriSfYz+USnWPY7AufNIadK6MEJMx9ApD/oD&#10;OlTrorhX2lFEilmcO2RdNtjC5xDF9pCuTyYBB5bi6bQ4syoJ3g9WQ0ymaiLzg5KdCXlKLjvcW893&#10;SUOqXwnz5DrgnHtJTxOsQfEKIT7DmDSUCaxw7Rqn8787ZsmRM9e2VmPeBN4uqYvTtW7jvijg9N/y&#10;JsXecLq0q+WD6m8AAAD//wMAUEsDBBQABgAIAAAAIQA4/SH/1gAAAJQBAAALAAAAX3JlbHMvLnJl&#10;bHOkkMFqwzAMhu+DvYPRfXGawxijTi+j0GvpHsDYimMaW0Yy2fr2M4PBMnrbUb/Q94l/f/hMi1qR&#10;JVI2sOt6UJgd+ZiDgffL8ekFlFSbvV0oo4EbChzGx4f9GRdb25HMsYhqlCwG5lrLq9biZkxWOiqY&#10;22YiTra2kYMu1l1tQD30/bPm3wwYN0x18gb45AdQl1tp5j/sFB2T0FQ7R0nTNEV3j6o9feQzro1i&#10;OWA14Fm+Q8a1a8+Bvu/d/dMb2JY5uiPbhG/ktn4cqGU/er3pcvwCAAD//wMAUEsDBBQABgAIAAAA&#10;IQBTe3FGgQIAAE8FAAAOAAAAZHJzL2Uyb0RvYy54bWysVFFPGzEMfp+0/xDlfVyvFCgVV1SBmCYh&#10;QMDEc5pLeiclcZakvet+/ZzkeiBAe5jWh2sc25/tz3YuLnutyE4434KpaHk0oUQYDnVrNhX9+Xzz&#10;bU6JD8zUTIERFd0LTy+XX79cdHYhptCAqoUjCGL8orMVbUKwi6LwvBGa+SOwwqBSgtMsoOg2Re1Y&#10;h+haFdPJ5LTowNXWARfe4+11VtJlwpdS8HAvpReBqIpibiF9Xfqu47dYXrDFxjHbtHxIg/1DFpq1&#10;BoOOUNcsMLJ17Qco3XIHHmQ44qALkLLlItWA1ZSTd9U8NcyKVAuS4+1Ik/9/sPxu9+BIW2Pvzikx&#10;TGOPHpE1ZjZKELxDgjrrF2j3ZB/cIHk8xmp76XT8xzpIn0jdj6SKPhCOl6fTs/l8jtxz1B2Xx+V8&#10;mmgvXt2t8+G7AE3ioaIO4ycy2e7WBwyJpgcTFGI6OYF0CnslYg7KPAqJlWDIafJOMySulCM7ht1n&#10;nAsTyqxqWC3y9ckEf7FKDDJ6JCkBRmTZKjViDwBxPj9iZ5jBPrqKNIKj8+RviWXn0SNFBhNGZ90a&#10;cJ8BKKxqiJztDyRlaiJLoV/3ucuzQ0fXUO+x9Q7yTnjLb1qk/5b58MAcLgG2DBc73ONHKugqCsOJ&#10;kgbc78/uoz3OJmop6XCpKup/bZkTlKgfBqf2vJzN4hYmYXZyhpNA3FvN+q3GbPUVYOdKfEIsT8do&#10;H9ThKB3oF9z/VYyKKmY4xq4oD+4gXIW87PiCcLFaJTPcPMvCrXmyPIJHouN4PfcvzNlhBgOO7x0c&#10;FpAt3o1ito2eBlbbALJNcxqpzrwOLcCtTbM0vDDxWXgrJ6vXd3D5BwAA//8DAFBLAwQUAAYACAAA&#10;ACEAOw1Sb9oAAAAFAQAADwAAAGRycy9kb3ducmV2LnhtbEyPzU7DMBCE70i8g7WVuFGnBUEa4lSo&#10;EhckDm15gG28xGn9E8VOk7w9Cxe4rLSa0cw35XZyVlypj23wClbLDAT5OujWNwo+j2/3OYiY0Gu0&#10;wZOCmSJsq9ubEgsdRr+n6yE1gkN8LFCBSakrpIy1IYdxGTryrH2F3mHit2+k7nHkcGflOsuepMPW&#10;c4PBjnaG6sthcFyCtJ9Xz+Pu8mGm95bsfKZhVupuMb2+gEg0pT8z/OAzOlTMdAqD11FYBTwk/V7W&#10;NnnOM04KHjcPa5BVKf/TV98AAAD//wMAUEsBAi0AFAAGAAgAAAAhALaDOJL+AAAA4QEAABMAAAAA&#10;AAAAAAAAAAAAAAAAAFtDb250ZW50X1R5cGVzXS54bWxQSwECLQAUAAYACAAAACEAOP0h/9YAAACU&#10;AQAACwAAAAAAAAAAAAAAAAAvAQAAX3JlbHMvLnJlbHNQSwECLQAUAAYACAAAACEAU3txRoECAABP&#10;BQAADgAAAAAAAAAAAAAAAAAuAgAAZHJzL2Uyb0RvYy54bWxQSwECLQAUAAYACAAAACEAOw1Sb9oA&#10;AAAFAQAADwAAAAAAAAAAAAAAAADbBAAAZHJzL2Rvd25yZXYueG1sUEsFBgAAAAAEAAQA8wAAAOIF&#10;AAAAAA==&#10;" fillcolor="#4472c4 [3204]" strokecolor="#1f3763 [1604]" strokeweight="1pt">
+                <v:textbox>
+                  <w:txbxContent>
+                    <w:p>
+                      <w:pPr>
+                        <w:rPr>
+                          <w:rFonts w:ascii="Cambria Math" w:hAnsi="Cambria Math"/>
+                          <w:spacing w:val="40"/>
+                          <w:sz w:val="26"/>
+                          <w:szCs w:val="26"/>
+                          <w:lang w:val="vi-VN"/>
+                        </w:rPr>
+                      </w:pPr>
+                      <w:r>
+                        <w:rPr>
+                          <w:rFonts w:ascii="Cambria Math" w:hAnsi="Cambria Math"/>
+                          <w:spacing w:val="40"/>
+                          <w:sz w:val="26"/>
+                          <w:szCs w:val="26"/>
+                          <w:lang w:val="vi-VN"/>
+                        </w:rPr>
+                        <w:t>11</w:t>
+                      </w:r>
+                    </w:p>
+                    <w:p>
+                      <w:pPr>
+                        <w:rPr>
+                          <w:rFonts w:ascii="Cambria Math" w:hAnsi="Cambria Math"/>
+                          <w:spacing w:val="40"/>
+                          <w:sz w:val="26"/>
+                          <w:szCs w:val="26"/>
+                          <w:lang w:val="vi-VN"/>
+                        </w:rPr>
+                      </w:pPr>
+                      <w:r>
+                        <w:rPr>
+                          <w:rFonts w:ascii="Cambria Math" w:hAnsi="Cambria Math"/>
+                          <w:spacing w:val="40"/>
+                          <w:sz w:val="26"/>
+                          <w:szCs w:val="26"/>
+                          <w:lang w:val="vi-VN"/>
+                        </w:rPr>
+                        <w:t xml:space="preserve">(3,0) (4,0) (5,1) (5,2) (5,3) (4,4) (3,4) (2,3) (1,2) (1,1) (0,0) </w:t>
+                      </w:r>
+                    </w:p>
+                    <w:p>
+                      <w:pPr>
+                        <w:rPr>
+                          <w:rFonts w:ascii="Cambria Math" w:hAnsi="Cambria Math"/>
+                          <w:spacing w:val="160"/>
+                          <w:sz w:val="26"/>
+                          <w:szCs w:val="26"/>
+                          <w:lang w:val="vi-VN"/>
+                        </w:rPr>
+                      </w:pPr>
+                      <w:r>
+                        <w:rPr>
+                          <w:rFonts w:ascii="Cambria Math" w:hAnsi="Cambria Math"/>
+                          <w:spacing w:val="160"/>
+                          <w:sz w:val="26"/>
+                          <w:szCs w:val="26"/>
+                          <w:lang w:val="vi-VN"/>
+                        </w:rPr>
+                        <w:t xml:space="preserve">G o - o - - o o </w:t>
+                      </w:r>
+                    </w:p>
+                    <w:p>
+                      <w:pPr>
+                        <w:rPr>
+                          <w:rFonts w:ascii="Cambria Math" w:hAnsi="Cambria Math"/>
+                          <w:spacing w:val="160"/>
+                          <w:sz w:val="26"/>
+                          <w:szCs w:val="26"/>
+                          <w:lang w:val="vi-VN"/>
+                        </w:rPr>
+                      </w:pPr>
+                      <w:r>
+                        <w:rPr>
+                          <w:rFonts w:ascii="Cambria Math" w:hAnsi="Cambria Math"/>
+                          <w:spacing w:val="160"/>
+                          <w:sz w:val="26"/>
+                          <w:szCs w:val="26"/>
+                          <w:lang w:val="vi-VN"/>
+                        </w:rPr>
+                        <w:t xml:space="preserve">- x x - - o - o </w:t>
+                      </w:r>
+                    </w:p>
+                    <w:p>
+                      <w:pPr>
+                        <w:rPr>
+                          <w:rFonts w:ascii="Cambria Math" w:hAnsi="Cambria Math"/>
+                          <w:spacing w:val="160"/>
+                          <w:sz w:val="26"/>
+                          <w:szCs w:val="26"/>
+                          <w:lang w:val="vi-VN"/>
+                        </w:rPr>
+                      </w:pPr>
+                      <w:r>
+                        <w:rPr>
+                          <w:rFonts w:ascii="Cambria Math" w:hAnsi="Cambria Math"/>
+                          <w:spacing w:val="160"/>
+                          <w:sz w:val="26"/>
+                          <w:szCs w:val="26"/>
+                          <w:lang w:val="vi-VN"/>
+                        </w:rPr>
+                        <w:t xml:space="preserve">o o - x - o - o </w:t>
+                      </w:r>
+                    </w:p>
+                    <w:p>
+                      <w:pPr>
+                        <w:rPr>
+                          <w:rFonts w:ascii="Cambria Math" w:hAnsi="Cambria Math"/>
+                          <w:spacing w:val="160"/>
+                          <w:sz w:val="26"/>
+                          <w:szCs w:val="26"/>
+                          <w:lang w:val="vi-VN"/>
+                        </w:rPr>
+                      </w:pPr>
+                      <w:r>
+                        <w:rPr>
+                          <w:rFonts w:ascii="Cambria Math" w:hAnsi="Cambria Math"/>
+                          <w:spacing w:val="160"/>
+                          <w:sz w:val="26"/>
+                          <w:szCs w:val="26"/>
+                          <w:lang w:val="vi-VN"/>
+                        </w:rPr>
+                        <w:t xml:space="preserve">S o o o x - - - </w:t>
+                      </w:r>
+                    </w:p>
+                    <w:p>
+                      <w:pPr>
+                        <w:rPr>
+                          <w:rFonts w:ascii="Cambria Math" w:hAnsi="Cambria Math"/>
+                          <w:spacing w:val="160"/>
+                          <w:sz w:val="26"/>
+                          <w:szCs w:val="26"/>
+                          <w:lang w:val="vi-VN"/>
+                        </w:rPr>
+                      </w:pPr>
+                      <w:r>
+                        <w:rPr>
+                          <w:rFonts w:ascii="Cambria Math" w:hAnsi="Cambria Math"/>
+                          <w:spacing w:val="160"/>
+                          <w:sz w:val="26"/>
+                          <w:szCs w:val="26"/>
+                          <w:lang w:val="vi-VN"/>
+                        </w:rPr>
+                        <w:t xml:space="preserve">x o - o x - - - </w:t>
+                      </w:r>
+                    </w:p>
+                    <w:p>
+                      <w:pPr>
+                        <w:rPr>
+                          <w:rFonts w:ascii="Cambria Math" w:hAnsi="Cambria Math"/>
+                          <w:spacing w:val="160"/>
+                          <w:sz w:val="26"/>
+                          <w:szCs w:val="26"/>
+                          <w:lang w:val="vi-VN"/>
+                        </w:rPr>
+                      </w:pPr>
+                      <w:r>
+                        <w:rPr>
+                          <w:rFonts w:ascii="Cambria Math" w:hAnsi="Cambria Math"/>
+                          <w:spacing w:val="160"/>
+                          <w:sz w:val="26"/>
+                          <w:szCs w:val="26"/>
+                          <w:lang w:val="vi-VN"/>
+                        </w:rPr>
+                        <w:t xml:space="preserve">- x x x - - - - </w:t>
+                      </w:r>
+                    </w:p>
+                    <w:p>
+                      <w:pPr>
+                        <w:rPr>
+                          <w:rFonts w:ascii="Cambria Math" w:hAnsi="Cambria Math"/>
+                          <w:spacing w:val="160"/>
+                          <w:sz w:val="26"/>
+                          <w:szCs w:val="26"/>
+                          <w:lang w:val="vi-VN"/>
+                        </w:rPr>
+                      </w:pPr>
+                      <w:r>
+                        <w:rPr>
+                          <w:rFonts w:ascii="Cambria Math" w:hAnsi="Cambria Math"/>
+                          <w:spacing w:val="160"/>
+                          <w:sz w:val="26"/>
+                          <w:szCs w:val="26"/>
+                          <w:lang w:val="vi-VN"/>
+                        </w:rPr>
+                        <w:t xml:space="preserve">- - o - - o - - </w:t>
+                      </w:r>
+                    </w:p>
+                    <w:p>
+                      <w:pPr>
+                        <w:rPr>
+                          <w:rFonts w:ascii="Cambria Math" w:hAnsi="Cambria Math"/>
+                          <w:spacing w:val="160"/>
+                          <w:sz w:val="26"/>
+                          <w:szCs w:val="26"/>
+                          <w:lang w:val="vi-VN"/>
+                        </w:rPr>
+                      </w:pPr>
+                      <w:r>
+                        <w:rPr>
+                          <w:rFonts w:ascii="Cambria Math" w:hAnsi="Cambria Math"/>
+                          <w:spacing w:val="160"/>
+                          <w:sz w:val="26"/>
+                          <w:szCs w:val="26"/>
+                          <w:lang w:val="vi-VN"/>
+                        </w:rPr>
+                        <w:t>- o - - - - - o</w:t>
+                      </w:r>
+                    </w:p>
+                    <w:p>
+                      <w:pPr>
+                        <w:jc w:val="center"/>
+                      </w:pPr>
+                    </w:p>
+                  </w:txbxContent>
+                </v:textbox>
+                <w10:anchorlock/>
+              </v:rect>
+            </w:pict>
+          </mc:Fallback>
+        </mc:AlternateContent>
+      </w:r>
+      <w:bookmarkStart w:id="9" w:name="_GoBack"/>
+      <w:bookmarkEnd w:id="9"/>
     </w:p>
     <w:p>
       <w:pPr>
@@ -18025,7 +19568,7 @@
 </file>
 
 <file path=customXml/itemProps1.xml><?xml version="1.0" encoding="utf-8"?>
-<ds:datastoreItem xmlns:ds="http://schemas.openxmlformats.org/officeDocument/2006/customXml" ds:itemID="{3C7DB718-BD9B-45A7-83AC-5041BBD698E0}">
+<ds:datastoreItem xmlns:ds="http://schemas.openxmlformats.org/officeDocument/2006/customXml" ds:itemID="{80D67454-3CD8-4D3C-8FD9-459588CEC9D4}">
   <ds:schemaRefs>
     <ds:schemaRef ds:uri="http://schemas.openxmlformats.org/officeDocument/2006/bibliography"/>
   </ds:schemaRefs>

</xml_diff>